<commit_message>
Update Architettura degli elaboratori.docx
</commit_message>
<xml_diff>
--- a/ELISA/Architettura/Architettura degli elaboratori.docx
+++ b/ELISA/Architettura/Architettura degli elaboratori.docx
@@ -47,7 +47,12 @@
     <w:sdt>
       <w:sdtPr>
         <w:rPr>
-          <w:rFonts w:ascii="Arial" w:hAnsi="Arial" w:cs="Arial"/>
+          <w:rFonts w:ascii="Arial" w:eastAsiaTheme="minorEastAsia" w:hAnsi="Arial" w:cs="Arial"/>
+          <w:color w:val="auto"/>
+          <w:kern w:val="2"/>
+          <w:sz w:val="22"/>
+          <w:szCs w:val="22"/>
+          <w14:ligatures w14:val="standardContextual"/>
         </w:rPr>
         <w:id w:val="-261916745"/>
         <w:docPartObj>
@@ -57,14 +62,8 @@
       </w:sdtPr>
       <w:sdtEndPr>
         <w:rPr>
-          <w:rFonts w:eastAsiaTheme="minorEastAsia"/>
           <w:b/>
           <w:bCs/>
-          <w:color w:val="auto"/>
-          <w:kern w:val="2"/>
-          <w:sz w:val="22"/>
-          <w:szCs w:val="22"/>
-          <w14:ligatures w14:val="standardContextual"/>
         </w:rPr>
       </w:sdtEndPr>
       <w:sdtContent>
@@ -511,21 +510,7 @@
         <w:rPr>
           <w:rFonts w:ascii="Arial" w:hAnsi="Arial" w:cs="Arial"/>
         </w:rPr>
-        <w:t xml:space="preserve">Durante il corso di Architettura andremo a studiare i principi alla base del funzionamento dei calcolatori, a partire dalle porte logiche NAND fino alla realizzazione completa (in un simulatore) di un calcolatore in grado di eseguire il videogioco </w:t>
-      </w:r>
-      <w:proofErr w:type="spellStart"/>
-      <w:r>
-        <w:rPr>
-          <w:rFonts w:ascii="Arial" w:hAnsi="Arial" w:cs="Arial"/>
-        </w:rPr>
-        <w:t>pong</w:t>
-      </w:r>
-      <w:proofErr w:type="spellEnd"/>
-      <w:r>
-        <w:rPr>
-          <w:rFonts w:ascii="Arial" w:hAnsi="Arial" w:cs="Arial"/>
-        </w:rPr>
-        <w:t>.</w:t>
+        <w:t>Durante il corso di Architettura andremo a studiare i principi alla base del funzionamento dei calcolatori, a partire dalle porte logiche NAND fino alla realizzazione completa (in un simulatore) di un calcolatore in grado di eseguire il videogioco pong.</w:t>
       </w:r>
     </w:p>
     <w:p>
@@ -553,28 +538,7 @@
         <w:rPr>
           <w:rFonts w:ascii="Arial" w:hAnsi="Arial" w:cs="Arial"/>
         </w:rPr>
-        <w:t xml:space="preserve">Il progetto che andremo a realizzare, </w:t>
-      </w:r>
-      <w:proofErr w:type="spellStart"/>
-      <w:r>
-        <w:rPr>
-          <w:rFonts w:ascii="Arial" w:hAnsi="Arial" w:cs="Arial"/>
-        </w:rPr>
-        <w:t>pong</w:t>
-      </w:r>
-      <w:proofErr w:type="spellEnd"/>
-      <w:r>
-        <w:rPr>
-          <w:rFonts w:ascii="Arial" w:hAnsi="Arial" w:cs="Arial"/>
-        </w:rPr>
-        <w:t xml:space="preserve">, è estremamente complesso; al termine esso sarà composto da centinaia, se non migliaia, di porte </w:t>
-      </w:r>
-      <w:proofErr w:type="gramStart"/>
-      <w:r>
-        <w:rPr>
-          <w:rFonts w:ascii="Arial" w:hAnsi="Arial" w:cs="Arial"/>
-        </w:rPr>
-        <w:t xml:space="preserve">NAND, </w:t>
+        <w:t xml:space="preserve">Il progetto che andremo a realizzare, pong, è estremamente complesso; al termine esso sarà composto da centinaia, se non migliaia, di porte NAND, </w:t>
       </w:r>
       <w:r>
         <w:rPr>
@@ -586,14 +550,7 @@
         <w:rPr>
           <w:rFonts w:ascii="Arial" w:hAnsi="Arial" w:cs="Arial"/>
         </w:rPr>
-        <w:t>quindi</w:t>
-      </w:r>
-      <w:proofErr w:type="gramEnd"/>
-      <w:r>
-        <w:rPr>
-          <w:rFonts w:ascii="Arial" w:hAnsi="Arial" w:cs="Arial"/>
-        </w:rPr>
-        <w:t xml:space="preserve"> per poterlo affrontare seguiremo il principio di </w:t>
+        <w:t xml:space="preserve">quindi per poterlo affrontare seguiremo il principio di </w:t>
       </w:r>
       <w:r>
         <w:rPr>
@@ -1154,21 +1111,7 @@
         <w:rPr>
           <w:rFonts w:ascii="Arial" w:hAnsi="Arial" w:cs="Arial"/>
         </w:rPr>
-        <w:t xml:space="preserve">1834 – </w:t>
-      </w:r>
-      <w:proofErr w:type="spellStart"/>
-      <w:r>
-        <w:rPr>
-          <w:rFonts w:ascii="Arial" w:hAnsi="Arial" w:cs="Arial"/>
-        </w:rPr>
-        <w:t>Analytical</w:t>
-      </w:r>
-      <w:proofErr w:type="spellEnd"/>
-      <w:r>
-        <w:rPr>
-          <w:rFonts w:ascii="Arial" w:hAnsi="Arial" w:cs="Arial"/>
-        </w:rPr>
-        <w:t xml:space="preserve"> Engine: primo computer progettato da Charles Babbage (la costruzione non venne completata, era troppo complicato da realizzare il progetto):</w:t>
+        <w:t>1834 – Analytical Engine: primo computer progettato da Charles Babbage (la costruzione non venne completata, era troppo complicato da realizzare il progetto):</w:t>
       </w:r>
     </w:p>
     <w:p>
@@ -1251,35 +1194,7 @@
           <w:rFonts w:ascii="Arial" w:hAnsi="Arial" w:cs="Arial"/>
         </w:rPr>
         <w:lastRenderedPageBreak/>
-        <w:t>Il primo programma venne scritto da Ada Lovelace, considerata la prima programmatrice della storia. (In foto il precedente “</w:t>
-      </w:r>
-      <w:proofErr w:type="spellStart"/>
-      <w:r>
-        <w:rPr>
-          <w:rFonts w:ascii="Arial" w:hAnsi="Arial" w:cs="Arial"/>
-        </w:rPr>
-        <w:t>difference</w:t>
-      </w:r>
-      <w:proofErr w:type="spellEnd"/>
-      <w:r>
-        <w:rPr>
-          <w:rFonts w:ascii="Arial" w:hAnsi="Arial" w:cs="Arial"/>
-        </w:rPr>
-        <w:t xml:space="preserve"> </w:t>
-      </w:r>
-      <w:proofErr w:type="spellStart"/>
-      <w:r>
-        <w:rPr>
-          <w:rFonts w:ascii="Arial" w:hAnsi="Arial" w:cs="Arial"/>
-        </w:rPr>
-        <w:t>engine</w:t>
-      </w:r>
-      <w:proofErr w:type="spellEnd"/>
-      <w:r>
-        <w:rPr>
-          <w:rFonts w:ascii="Arial" w:hAnsi="Arial" w:cs="Arial"/>
-        </w:rPr>
-        <w:t>”)</w:t>
+        <w:t>Il primo programma venne scritto da Ada Lovelace, considerata la prima programmatrice della storia. (In foto il precedente “difference engine”)</w:t>
       </w:r>
     </w:p>
     <w:p>
@@ -1301,21 +1216,7 @@
         <w:rPr>
           <w:rFonts w:ascii="Arial" w:hAnsi="Arial" w:cs="Arial"/>
         </w:rPr>
-        <w:t xml:space="preserve">1936 – Z1: la prima macchina calcolatrice basata su relè – tasto che si apre o chiude se passa o non passa corrente (elettromeccanici) realizzata da Konrad </w:t>
-      </w:r>
-      <w:proofErr w:type="spellStart"/>
-      <w:r>
-        <w:rPr>
-          <w:rFonts w:ascii="Arial" w:hAnsi="Arial" w:cs="Arial"/>
-        </w:rPr>
-        <w:t>Zuse</w:t>
-      </w:r>
-      <w:proofErr w:type="spellEnd"/>
-      <w:r>
-        <w:rPr>
-          <w:rFonts w:ascii="Arial" w:hAnsi="Arial" w:cs="Arial"/>
-        </w:rPr>
-        <w:t>.</w:t>
+        <w:t>1936 – Z1: la prima macchina calcolatrice basata su relè – tasto che si apre o chiude se passa o non passa corrente (elettromeccanici) realizzata da Konrad Zuse.</w:t>
       </w:r>
     </w:p>
     <w:p>
@@ -1379,63 +1280,21 @@
         <w:rPr>
           <w:rFonts w:ascii="Arial" w:hAnsi="Arial" w:cs="Arial"/>
         </w:rPr>
-        <w:t xml:space="preserve">1945 – </w:t>
-      </w:r>
-      <w:proofErr w:type="spellStart"/>
-      <w:r>
-        <w:rPr>
-          <w:rFonts w:ascii="Arial" w:hAnsi="Arial" w:cs="Arial"/>
-        </w:rPr>
-        <w:t>Colossus</w:t>
-      </w:r>
-      <w:proofErr w:type="spellEnd"/>
-      <w:r>
-        <w:rPr>
-          <w:rFonts w:ascii="Arial" w:hAnsi="Arial" w:cs="Arial"/>
-        </w:rPr>
-        <w:t xml:space="preserve">: il governo britannico realizzò un calcolatore per decodificare i messaggi trasmessi dai tedeschi codificati tramite la macchina Enigma. Alan Turing, uno dei fondatori della moderna “computer science”, lavorò a tale progetto. L’architettura di </w:t>
-      </w:r>
-      <w:proofErr w:type="spellStart"/>
-      <w:r>
-        <w:rPr>
-          <w:rFonts w:ascii="Arial" w:hAnsi="Arial" w:cs="Arial"/>
-        </w:rPr>
-        <w:t>Colossus</w:t>
-      </w:r>
-      <w:proofErr w:type="spellEnd"/>
-      <w:r>
-        <w:rPr>
-          <w:rFonts w:ascii="Arial" w:hAnsi="Arial" w:cs="Arial"/>
-        </w:rPr>
-        <w:t xml:space="preserve"> rimase sotto segreto militare per più di 30 anni. Questi calcolatori occupavano stanze intere.</w:t>
-      </w:r>
-    </w:p>
-    <w:p>
-      <w:pPr>
-        <w:ind w:left="0"/>
-        <w:rPr>
-          <w:rFonts w:ascii="Arial" w:hAnsi="Arial" w:cs="Arial"/>
-        </w:rPr>
-      </w:pPr>
-      <w:r>
-        <w:rPr>
-          <w:rFonts w:ascii="Arial" w:hAnsi="Arial" w:cs="Arial"/>
-        </w:rPr>
-        <w:t xml:space="preserve">1946 – ENIAC (Electronic </w:t>
-      </w:r>
-      <w:proofErr w:type="spellStart"/>
-      <w:r>
-        <w:rPr>
-          <w:rFonts w:ascii="Arial" w:hAnsi="Arial" w:cs="Arial"/>
-        </w:rPr>
-        <w:t>Numerical</w:t>
-      </w:r>
-      <w:proofErr w:type="spellEnd"/>
-      <w:r>
-        <w:rPr>
-          <w:rFonts w:ascii="Arial" w:hAnsi="Arial" w:cs="Arial"/>
-        </w:rPr>
-        <w:t xml:space="preserve"> Integrator and Computer): costituito da 18000 valvole e 3000 relè. Realizzato negli USA per calcolare le tabelle per il puntamento dell’artiglieria pesante. Pesava 30 tonnellate, era basato su aritmetica decimale, possedeva 20 registri ed era programmabile tramite 6000 interruttori multi-posizione e una moltitudine di cavi. L’input/output era possibile attraverso schede perforate</w:t>
+        <w:t>1945 – Colossus: il governo britannico realizzò un calcolatore per decodificare i messaggi trasmessi dai tedeschi codificati tramite la macchina Enigma. Alan Turing, uno dei fondatori della moderna “computer science”, lavorò a tale progetto. L’architettura di Colossus rimase sotto segreto militare per più di 30 anni. Questi calcolatori occupavano stanze intere.</w:t>
+      </w:r>
+    </w:p>
+    <w:p>
+      <w:pPr>
+        <w:ind w:left="0"/>
+        <w:rPr>
+          <w:rFonts w:ascii="Arial" w:hAnsi="Arial" w:cs="Arial"/>
+        </w:rPr>
+      </w:pPr>
+      <w:r>
+        <w:rPr>
+          <w:rFonts w:ascii="Arial" w:hAnsi="Arial" w:cs="Arial"/>
+        </w:rPr>
+        <w:t>1946 – ENIAC (Electronic Numerical Integrator and Computer): costituito da 18000 valvole e 3000 relè. Realizzato negli USA per calcolare le tabelle per il puntamento dell’artiglieria pesante. Pesava 30 tonnellate, era basato su aritmetica decimale, possedeva 20 registri ed era programmabile tramite 6000 interruttori multi-posizione e una moltitudine di cavi. L’input/output era possibile attraverso schede perforate</w:t>
       </w:r>
       <w:r>
         <w:rPr>
@@ -1473,21 +1332,7 @@
         <w:rPr>
           <w:rFonts w:ascii="Arial" w:hAnsi="Arial" w:cs="Arial"/>
         </w:rPr>
-        <w:t xml:space="preserve"> insieme ai dati: se i programmi sono in memoria possiamo elaborare i programmi </w:t>
-      </w:r>
-      <w:proofErr w:type="gramStart"/>
-      <w:r>
-        <w:rPr>
-          <w:rFonts w:ascii="Arial" w:hAnsi="Arial" w:cs="Arial"/>
-        </w:rPr>
-        <w:t>stessi, quindi</w:t>
-      </w:r>
-      <w:proofErr w:type="gramEnd"/>
-      <w:r>
-        <w:rPr>
-          <w:rFonts w:ascii="Arial" w:hAnsi="Arial" w:cs="Arial"/>
-        </w:rPr>
-        <w:t xml:space="preserve"> possono essere letti e scritti da altri programmi (es. linguaggio assembly che diventa linguaggio macchina). </w:t>
+        <w:t xml:space="preserve"> insieme ai dati: se i programmi sono in memoria possiamo elaborare i programmi stessi, quindi possono essere letti e scritti da altri programmi (es. linguaggio assembly che diventa linguaggio macchina). </w:t>
       </w:r>
     </w:p>
     <w:p>
@@ -1533,21 +1378,7 @@
         <w:rPr>
           <w:rFonts w:ascii="Arial" w:hAnsi="Arial" w:cs="Arial"/>
         </w:rPr>
-        <w:t xml:space="preserve"> fa operazioni aritmetiche e logiche (and, or, </w:t>
-      </w:r>
-      <w:proofErr w:type="spellStart"/>
-      <w:r>
-        <w:rPr>
-          <w:rFonts w:ascii="Arial" w:hAnsi="Arial" w:cs="Arial"/>
-        </w:rPr>
-        <w:t>not</w:t>
-      </w:r>
-      <w:proofErr w:type="spellEnd"/>
-      <w:r>
-        <w:rPr>
-          <w:rFonts w:ascii="Arial" w:hAnsi="Arial" w:cs="Arial"/>
-        </w:rPr>
-        <w:t>). L’accumulatore è la prima istanza di registro; la memoria è veloce sotto certi standard ma non così tanto veloce; per questo si usano memorie molto piccole dentro la CPU</w:t>
+        <w:t xml:space="preserve"> fa operazioni aritmetiche e logiche (and, or, not). L’accumulatore è la prima istanza di registro; la memoria è veloce sotto certi standard ma non così tanto veloce; per questo si usano memorie molto piccole dentro la CPU</w:t>
       </w:r>
       <w:r>
         <w:rPr>
@@ -1593,19 +1424,11 @@
         </w:rPr>
         <w:t xml:space="preserve">Su quanti bit il calcolatore riesce a lavorare in un’unica operazione? </w:t>
       </w:r>
-      <w:proofErr w:type="gramStart"/>
-      <w:r>
-        <w:rPr>
-          <w:rFonts w:ascii="Arial" w:hAnsi="Arial" w:cs="Arial"/>
-        </w:rPr>
-        <w:t>Ad esempio</w:t>
-      </w:r>
-      <w:proofErr w:type="gramEnd"/>
-      <w:r>
-        <w:rPr>
-          <w:rFonts w:ascii="Arial" w:hAnsi="Arial" w:cs="Arial"/>
-        </w:rPr>
-        <w:t xml:space="preserve"> i calcolatori odierni lavorano a 64 bit.</w:t>
+      <w:r>
+        <w:rPr>
+          <w:rFonts w:ascii="Arial" w:hAnsi="Arial" w:cs="Arial"/>
+        </w:rPr>
+        <w:t>Ad esempio i calcolatori odierni lavorano a 64 bit.</w:t>
       </w:r>
       <w:r>
         <w:rPr>
@@ -1711,21 +1534,7 @@
         <w:rPr>
           <w:rFonts w:ascii="Arial" w:hAnsi="Arial" w:cs="Arial"/>
         </w:rPr>
-        <w:t xml:space="preserve">. Ispirò la realizzazione di uno dei primi videogame della storia: </w:t>
-      </w:r>
-      <w:proofErr w:type="spellStart"/>
-      <w:r>
-        <w:rPr>
-          <w:rFonts w:ascii="Arial" w:hAnsi="Arial" w:cs="Arial"/>
-        </w:rPr>
-        <w:t>spacewar</w:t>
-      </w:r>
-      <w:proofErr w:type="spellEnd"/>
-      <w:r>
-        <w:rPr>
-          <w:rFonts w:ascii="Arial" w:hAnsi="Arial" w:cs="Arial"/>
-        </w:rPr>
-        <w:t>.</w:t>
+        <w:t>. Ispirò la realizzazione di uno dei primi videogame della storia: spacewar.</w:t>
       </w:r>
     </w:p>
     <w:p>
@@ -1754,21 +1563,7 @@
           <w:rFonts w:ascii="Arial" w:hAnsi="Arial" w:cs="Arial"/>
         </w:rPr>
         <w:lastRenderedPageBreak/>
-        <w:t xml:space="preserve">macchina più potente di quei tempi. Allo sviluppo di tale calcolatore partecipò Seymour </w:t>
-      </w:r>
-      <w:proofErr w:type="spellStart"/>
-      <w:r>
-        <w:rPr>
-          <w:rFonts w:ascii="Arial" w:hAnsi="Arial" w:cs="Arial"/>
-        </w:rPr>
-        <w:t>Cray</w:t>
-      </w:r>
-      <w:proofErr w:type="spellEnd"/>
-      <w:r>
-        <w:rPr>
-          <w:rFonts w:ascii="Arial" w:hAnsi="Arial" w:cs="Arial"/>
-        </w:rPr>
-        <w:t xml:space="preserve"> che successivamente contribuì allo sviluppo di vari supercomputer. Nella foto un Cray-1 degli anni ’70.</w:t>
+        <w:t>macchina più potente di quei tempi. Allo sviluppo di tale calcolatore partecipò Seymour Cray che successivamente contribuì allo sviluppo di vari supercomputer. Nella foto un Cray-1 degli anni ’70.</w:t>
       </w:r>
     </w:p>
     <w:p>
@@ -1870,21 +1665,7 @@
         <w:rPr>
           <w:rFonts w:ascii="Arial" w:hAnsi="Arial" w:cs="Arial"/>
         </w:rPr>
-        <w:t xml:space="preserve">VLSI è una sigla che indica: </w:t>
-      </w:r>
-      <w:proofErr w:type="spellStart"/>
-      <w:r>
-        <w:rPr>
-          <w:rFonts w:ascii="Arial" w:hAnsi="Arial" w:cs="Arial"/>
-        </w:rPr>
-        <w:t>Very</w:t>
-      </w:r>
-      <w:proofErr w:type="spellEnd"/>
-      <w:r>
-        <w:rPr>
-          <w:rFonts w:ascii="Arial" w:hAnsi="Arial" w:cs="Arial"/>
-        </w:rPr>
-        <w:t xml:space="preserve"> Large Scale Integration. Identifica la possibilità di inserire grandi quantità di transistor in un unico chip. </w:t>
+        <w:t xml:space="preserve">VLSI è una sigla che indica: Very Large Scale Integration. Identifica la possibilità di inserire grandi quantità di transistor in un unico chip. </w:t>
       </w:r>
     </w:p>
     <w:p>
@@ -1967,43 +1748,7 @@
         <w:rPr>
           <w:rFonts w:ascii="Arial" w:hAnsi="Arial" w:cs="Arial"/>
         </w:rPr>
-        <w:t xml:space="preserve">Tablet, Smartphone, Smartwatch, </w:t>
-      </w:r>
-      <w:proofErr w:type="spellStart"/>
-      <w:proofErr w:type="gramStart"/>
-      <w:r>
-        <w:rPr>
-          <w:rFonts w:ascii="Arial" w:hAnsi="Arial" w:cs="Arial"/>
-        </w:rPr>
-        <w:t>Smartglasses</w:t>
-      </w:r>
-      <w:proofErr w:type="spellEnd"/>
-      <w:r>
-        <w:rPr>
-          <w:rFonts w:ascii="Arial" w:hAnsi="Arial" w:cs="Arial"/>
-        </w:rPr>
-        <w:t>,…</w:t>
-      </w:r>
-      <w:proofErr w:type="gramEnd"/>
-      <w:r>
-        <w:rPr>
-          <w:rFonts w:ascii="Arial" w:hAnsi="Arial" w:cs="Arial"/>
-        </w:rPr>
-        <w:t xml:space="preserve"> sono strumenti allo stesso tempo “economici” e contenenti architetture di calcolo estremamente potenti e sofisticate. Usati oramai ovunque ed in tutte le attività quotidiane. Questo fenomeno viene chiamato con il nome di “</w:t>
-      </w:r>
-      <w:proofErr w:type="spellStart"/>
-      <w:r>
-        <w:rPr>
-          <w:rFonts w:ascii="Arial" w:hAnsi="Arial" w:cs="Arial"/>
-        </w:rPr>
-        <w:t>ubiquitous</w:t>
-      </w:r>
-      <w:proofErr w:type="spellEnd"/>
-      <w:r>
-        <w:rPr>
-          <w:rFonts w:ascii="Arial" w:hAnsi="Arial" w:cs="Arial"/>
-        </w:rPr>
-        <w:t xml:space="preserve"> computing”. </w:t>
+        <w:t xml:space="preserve">Tablet, Smartphone, Smartwatch, Smartglasses,… sono strumenti allo stesso tempo “economici” e contenenti architetture di calcolo estremamente potenti e sofisticate. Usati oramai ovunque ed in tutte le attività quotidiane. Questo fenomeno viene chiamato con il nome di “ubiquitous computing”. </w:t>
       </w:r>
     </w:p>
     <w:p>
@@ -2106,21 +1851,7 @@
         <w:rPr>
           <w:rFonts w:ascii="Arial" w:hAnsi="Arial" w:cs="Arial"/>
         </w:rPr>
-        <w:t xml:space="preserve">Organizzazione “bus </w:t>
-      </w:r>
-      <w:proofErr w:type="spellStart"/>
-      <w:r>
-        <w:rPr>
-          <w:rFonts w:ascii="Arial" w:hAnsi="Arial" w:cs="Arial"/>
-        </w:rPr>
-        <w:t>oriented</w:t>
-      </w:r>
-      <w:proofErr w:type="spellEnd"/>
-      <w:r>
-        <w:rPr>
-          <w:rFonts w:ascii="Arial" w:hAnsi="Arial" w:cs="Arial"/>
-        </w:rPr>
-        <w:t xml:space="preserve">”: </w:t>
+        <w:t xml:space="preserve">Organizzazione “bus oriented”: </w:t>
       </w:r>
       <w:r>
         <w:rPr>
@@ -2299,21 +2030,7 @@
         <w:rPr>
           <w:rFonts w:ascii="Arial" w:hAnsi="Arial" w:cs="Arial"/>
         </w:rPr>
-        <w:t xml:space="preserve"> esegue le operazioni (</w:t>
-      </w:r>
-      <w:proofErr w:type="gramStart"/>
-      <w:r>
-        <w:rPr>
-          <w:rFonts w:ascii="Arial" w:hAnsi="Arial" w:cs="Arial"/>
-        </w:rPr>
-        <w:t>AND,OR</w:t>
-      </w:r>
-      <w:proofErr w:type="gramEnd"/>
-      <w:r>
-        <w:rPr>
-          <w:rFonts w:ascii="Arial" w:hAnsi="Arial" w:cs="Arial"/>
-        </w:rPr>
-        <w:t>, addizione, …)</w:t>
+        <w:t xml:space="preserve"> esegue le operazioni (AND,OR, addizione, …)</w:t>
       </w:r>
     </w:p>
     <w:p>
@@ -2395,33 +2112,11 @@
           <w:rFonts w:ascii="Arial" w:hAnsi="Arial" w:cs="Arial"/>
         </w:rPr>
       </w:pPr>
-      <w:proofErr w:type="spellStart"/>
-      <w:r>
-        <w:rPr>
-          <w:rFonts w:ascii="Arial" w:hAnsi="Arial" w:cs="Arial"/>
-        </w:rPr>
-        <w:t>Instruction</w:t>
-      </w:r>
-      <w:proofErr w:type="spellEnd"/>
-      <w:r>
-        <w:rPr>
-          <w:rFonts w:ascii="Arial" w:hAnsi="Arial" w:cs="Arial"/>
-        </w:rPr>
-        <w:t xml:space="preserve"> </w:t>
-      </w:r>
-      <w:proofErr w:type="spellStart"/>
-      <w:r>
-        <w:rPr>
-          <w:rFonts w:ascii="Arial" w:hAnsi="Arial" w:cs="Arial"/>
-        </w:rPr>
-        <w:t>Register</w:t>
-      </w:r>
-      <w:proofErr w:type="spellEnd"/>
-      <w:r>
-        <w:rPr>
-          <w:rFonts w:ascii="Arial" w:hAnsi="Arial" w:cs="Arial"/>
-        </w:rPr>
-        <w:t xml:space="preserve"> (IR): </w:t>
+      <w:r>
+        <w:rPr>
+          <w:rFonts w:ascii="Arial" w:hAnsi="Arial" w:cs="Arial"/>
+        </w:rPr>
+        <w:t xml:space="preserve">Instruction Register (IR): </w:t>
       </w:r>
       <w:r>
         <w:rPr>
@@ -2451,35 +2146,7 @@
         <w:rPr>
           <w:rFonts w:ascii="Arial" w:hAnsi="Arial" w:cs="Arial"/>
         </w:rPr>
-        <w:t xml:space="preserve">Memory </w:t>
-      </w:r>
-      <w:proofErr w:type="spellStart"/>
-      <w:r>
-        <w:rPr>
-          <w:rFonts w:ascii="Arial" w:hAnsi="Arial" w:cs="Arial"/>
-        </w:rPr>
-        <w:t>Address</w:t>
-      </w:r>
-      <w:proofErr w:type="spellEnd"/>
-      <w:r>
-        <w:rPr>
-          <w:rFonts w:ascii="Arial" w:hAnsi="Arial" w:cs="Arial"/>
-        </w:rPr>
-        <w:t xml:space="preserve"> </w:t>
-      </w:r>
-      <w:proofErr w:type="spellStart"/>
-      <w:r>
-        <w:rPr>
-          <w:rFonts w:ascii="Arial" w:hAnsi="Arial" w:cs="Arial"/>
-        </w:rPr>
-        <w:t>Register</w:t>
-      </w:r>
-      <w:proofErr w:type="spellEnd"/>
-      <w:r>
-        <w:rPr>
-          <w:rFonts w:ascii="Arial" w:hAnsi="Arial" w:cs="Arial"/>
-        </w:rPr>
-        <w:t xml:space="preserve"> (MAR): indirizzo della cella di memoria da usare nella prossima lettura/scrittura </w:t>
+        <w:t xml:space="preserve">Memory Address Register (MAR): indirizzo della cella di memoria da usare nella prossima lettura/scrittura </w:t>
       </w:r>
       <w:r>
         <w:rPr>
@@ -2503,21 +2170,7 @@
         <w:rPr>
           <w:rFonts w:ascii="Arial" w:hAnsi="Arial" w:cs="Arial"/>
         </w:rPr>
-        <w:t xml:space="preserve">Memory Data </w:t>
-      </w:r>
-      <w:proofErr w:type="spellStart"/>
-      <w:r>
-        <w:rPr>
-          <w:rFonts w:ascii="Arial" w:hAnsi="Arial" w:cs="Arial"/>
-        </w:rPr>
-        <w:t>Register</w:t>
-      </w:r>
-      <w:proofErr w:type="spellEnd"/>
-      <w:r>
-        <w:rPr>
-          <w:rFonts w:ascii="Arial" w:hAnsi="Arial" w:cs="Arial"/>
-        </w:rPr>
-        <w:t xml:space="preserve"> (MDR): registro che accede al Bus dei Dati (sia in lettura che in scrittura)</w:t>
+        <w:t>Memory Data Register (MDR): registro che accede al Bus dei Dati (sia in lettura che in scrittura)</w:t>
       </w:r>
       <w:r>
         <w:rPr>
@@ -2697,35 +2350,7 @@
         <w:rPr>
           <w:rFonts w:ascii="Arial" w:hAnsi="Arial" w:cs="Arial"/>
         </w:rPr>
-        <w:t xml:space="preserve">Il ciclo di esecuzione descritto nella slide precedente è conosciuto come ciclo “Fetch – </w:t>
-      </w:r>
-      <w:proofErr w:type="spellStart"/>
-      <w:r>
-        <w:rPr>
-          <w:rFonts w:ascii="Arial" w:hAnsi="Arial" w:cs="Arial"/>
-        </w:rPr>
-        <w:t>Decode</w:t>
-      </w:r>
-      <w:proofErr w:type="spellEnd"/>
-      <w:r>
-        <w:rPr>
-          <w:rFonts w:ascii="Arial" w:hAnsi="Arial" w:cs="Arial"/>
-        </w:rPr>
-        <w:t xml:space="preserve"> – </w:t>
-      </w:r>
-      <w:proofErr w:type="spellStart"/>
-      <w:r>
-        <w:rPr>
-          <w:rFonts w:ascii="Arial" w:hAnsi="Arial" w:cs="Arial"/>
-        </w:rPr>
-        <w:t>Execute</w:t>
-      </w:r>
-      <w:proofErr w:type="spellEnd"/>
-      <w:r>
-        <w:rPr>
-          <w:rFonts w:ascii="Arial" w:hAnsi="Arial" w:cs="Arial"/>
-        </w:rPr>
-        <w:t xml:space="preserve">”: </w:t>
+        <w:t xml:space="preserve">Il ciclo di esecuzione descritto nella slide precedente è conosciuto come ciclo “Fetch – Decode – Execute”: </w:t>
       </w:r>
     </w:p>
     <w:p>
@@ -2761,21 +2386,7 @@
         <w:rPr>
           <w:rFonts w:ascii="Arial" w:hAnsi="Arial" w:cs="Arial"/>
         </w:rPr>
-        <w:t>Decodifica (</w:t>
-      </w:r>
-      <w:proofErr w:type="spellStart"/>
-      <w:r>
-        <w:rPr>
-          <w:rFonts w:ascii="Arial" w:hAnsi="Arial" w:cs="Arial"/>
-        </w:rPr>
-        <w:t>Decode</w:t>
-      </w:r>
-      <w:proofErr w:type="spellEnd"/>
-      <w:r>
-        <w:rPr>
-          <w:rFonts w:ascii="Arial" w:hAnsi="Arial" w:cs="Arial"/>
-        </w:rPr>
-        <w:t>): identificazione del tipo di operazione da eseguire</w:t>
+        <w:t>Decodifica (Decode): identificazione del tipo di operazione da eseguire</w:t>
       </w:r>
     </w:p>
     <w:p>
@@ -2793,58 +2404,22 @@
         <w:rPr>
           <w:rFonts w:ascii="Arial" w:hAnsi="Arial" w:cs="Arial"/>
         </w:rPr>
-        <w:t>Esecuzione (</w:t>
-      </w:r>
-      <w:proofErr w:type="spellStart"/>
-      <w:r>
-        <w:rPr>
-          <w:rFonts w:ascii="Arial" w:hAnsi="Arial" w:cs="Arial"/>
-        </w:rPr>
-        <w:t>Execute</w:t>
-      </w:r>
-      <w:proofErr w:type="spellEnd"/>
-      <w:r>
-        <w:rPr>
-          <w:rFonts w:ascii="Arial" w:hAnsi="Arial" w:cs="Arial"/>
-        </w:rPr>
-        <w:t xml:space="preserve">): effettuazione delle operazioni corrispondenti all’istruzione </w:t>
-      </w:r>
-    </w:p>
-    <w:p>
-      <w:pPr>
-        <w:ind w:left="0"/>
-        <w:rPr>
-          <w:rFonts w:ascii="Arial" w:hAnsi="Arial" w:cs="Arial"/>
-        </w:rPr>
-      </w:pPr>
-      <w:r>
-        <w:rPr>
-          <w:rFonts w:ascii="Arial" w:hAnsi="Arial" w:cs="Arial"/>
-        </w:rPr>
-        <w:t xml:space="preserve">In particolare: i passi 1-2 corrispondono a Fetch, il passo 3 a </w:t>
-      </w:r>
-      <w:proofErr w:type="spellStart"/>
-      <w:r>
-        <w:rPr>
-          <w:rFonts w:ascii="Arial" w:hAnsi="Arial" w:cs="Arial"/>
-        </w:rPr>
-        <w:t>Decode</w:t>
-      </w:r>
-      <w:proofErr w:type="spellEnd"/>
-      <w:r>
-        <w:rPr>
-          <w:rFonts w:ascii="Arial" w:hAnsi="Arial" w:cs="Arial"/>
-        </w:rPr>
-        <w:t xml:space="preserve">, i passi 4-5-6 ad </w:t>
-      </w:r>
-      <w:proofErr w:type="spellStart"/>
-      <w:r>
-        <w:rPr>
-          <w:rFonts w:ascii="Arial" w:hAnsi="Arial" w:cs="Arial"/>
-        </w:rPr>
-        <w:t>Execute</w:t>
-      </w:r>
-      <w:proofErr w:type="spellEnd"/>
+        <w:t xml:space="preserve">Esecuzione (Execute): effettuazione delle operazioni corrispondenti all’istruzione </w:t>
+      </w:r>
+    </w:p>
+    <w:p>
+      <w:pPr>
+        <w:ind w:left="0"/>
+        <w:rPr>
+          <w:rFonts w:ascii="Arial" w:hAnsi="Arial" w:cs="Arial"/>
+        </w:rPr>
+      </w:pPr>
+      <w:r>
+        <w:rPr>
+          <w:rFonts w:ascii="Arial" w:hAnsi="Arial" w:cs="Arial"/>
+        </w:rPr>
+        <w:t>In particolare: i passi 1-2 corrispondono a Fetch, il passo 3 a Decode, i passi 4-5-6 ad Execute</w:t>
+      </w:r>
     </w:p>
     <w:p>
       <w:pPr>
@@ -2883,21 +2458,7 @@
         <w:rPr>
           <w:rFonts w:ascii="Arial" w:hAnsi="Arial" w:cs="Arial"/>
         </w:rPr>
-        <w:t xml:space="preserve">Come accennato prima, la Control Unit è la parte del processore che detta legge. Tutte le altre parti, quando non stanno eseguendo delle istruzioni, aspettano che la CU le dica cosa fare. Il modo più semplice di realizzare una CU è costruendo un circuito hardware con un insieme fisicamente fissato di istruzioni. Andando a inserire molte istruzioni, però, realizzare l’unità di controllo in questo modo diventerebbe troppo costoso, oltre che complesso; per ovviare al problema, solitamente si permette una (micro)programmazione del comportamento della CPU, si </w:t>
-      </w:r>
-      <w:proofErr w:type="gramStart"/>
-      <w:r>
-        <w:rPr>
-          <w:rFonts w:ascii="Arial" w:hAnsi="Arial" w:cs="Arial"/>
-        </w:rPr>
-        <w:t>crea cioè</w:t>
-      </w:r>
-      <w:proofErr w:type="gramEnd"/>
-      <w:r>
-        <w:rPr>
-          <w:rFonts w:ascii="Arial" w:hAnsi="Arial" w:cs="Arial"/>
-        </w:rPr>
-        <w:t xml:space="preserve"> il livello della microarchitettura. In questo modo il processore può:</w:t>
+        <w:t>Come accennato prima, la Control Unit è la parte del processore che detta legge. Tutte le altre parti, quando non stanno eseguendo delle istruzioni, aspettano che la CU le dica cosa fare. Il modo più semplice di realizzare una CU è costruendo un circuito hardware con un insieme fisicamente fissato di istruzioni. Andando a inserire molte istruzioni, però, realizzare l’unità di controllo in questo modo diventerebbe troppo costoso, oltre che complesso; per ovviare al problema, solitamente si permette una (micro)programmazione del comportamento della CPU, si crea cioè il livello della microarchitettura. In questo modo il processore può:</w:t>
       </w:r>
     </w:p>
     <w:p>
@@ -2980,21 +2541,7 @@
         <w:rPr>
           <w:rFonts w:ascii="Arial" w:hAnsi="Arial" w:cs="Arial"/>
         </w:rPr>
-        <w:t xml:space="preserve">Il Data </w:t>
-      </w:r>
-      <w:proofErr w:type="spellStart"/>
-      <w:r>
-        <w:rPr>
-          <w:rFonts w:ascii="Arial" w:hAnsi="Arial" w:cs="Arial"/>
-        </w:rPr>
-        <w:t>Path</w:t>
-      </w:r>
-      <w:proofErr w:type="spellEnd"/>
-      <w:r>
-        <w:rPr>
-          <w:rFonts w:ascii="Arial" w:hAnsi="Arial" w:cs="Arial"/>
-        </w:rPr>
-        <w:t xml:space="preserve"> è la parte della CPU che comprende la ALU, i suoi input ed i suoi output (solitamente registri) ed è il percorso che fanno i dati e le istruzioni all’interno del processore.</w:t>
+        <w:t>Il Data Path è la parte della CPU che comprende la ALU, i suoi input ed i suoi output (solitamente registri) ed è il percorso che fanno i dati e le istruzioni all’interno del processore.</w:t>
       </w:r>
     </w:p>
     <w:p>
@@ -3140,21 +2687,7 @@
         <w:rPr>
           <w:rFonts w:ascii="Arial" w:hAnsi="Arial" w:cs="Arial"/>
         </w:rPr>
-        <w:t xml:space="preserve">far avvenire il tutto. In diversi elaboratori gli stessi processi possono richiedere uno o più cicli; tutto è regolato dalla control </w:t>
-      </w:r>
-      <w:proofErr w:type="spellStart"/>
-      <w:r>
-        <w:rPr>
-          <w:rFonts w:ascii="Arial" w:hAnsi="Arial" w:cs="Arial"/>
-        </w:rPr>
-        <w:t>unit</w:t>
-      </w:r>
-      <w:proofErr w:type="spellEnd"/>
-      <w:r>
-        <w:rPr>
-          <w:rFonts w:ascii="Arial" w:hAnsi="Arial" w:cs="Arial"/>
-        </w:rPr>
-        <w:t>.</w:t>
+        <w:t>far avvenire il tutto. In diversi elaboratori gli stessi processi possono richiedere uno o più cicli; tutto è regolato dalla control unit.</w:t>
       </w:r>
     </w:p>
     <w:p>
@@ -3174,21 +2707,7 @@
         <w:rPr>
           <w:rFonts w:ascii="Arial" w:hAnsi="Arial" w:cs="Arial"/>
         </w:rPr>
-        <w:t xml:space="preserve">a control </w:t>
-      </w:r>
-      <w:proofErr w:type="spellStart"/>
-      <w:r>
-        <w:rPr>
-          <w:rFonts w:ascii="Arial" w:hAnsi="Arial" w:cs="Arial"/>
-        </w:rPr>
-        <w:t>unit</w:t>
-      </w:r>
-      <w:proofErr w:type="spellEnd"/>
-      <w:r>
-        <w:rPr>
-          <w:rFonts w:ascii="Arial" w:hAnsi="Arial" w:cs="Arial"/>
-        </w:rPr>
-        <w:t xml:space="preserve"> riceve</w:t>
+        <w:t>a control unit riceve</w:t>
       </w:r>
       <w:r>
         <w:rPr>
@@ -3220,21 +2739,7 @@
         <w:rPr>
           <w:rFonts w:ascii="Arial" w:hAnsi="Arial" w:cs="Arial"/>
         </w:rPr>
-        <w:t xml:space="preserve">Il ciclo di clock serve a dare al segnale il tempo di stabilizzarsi, facendo in modo </w:t>
-      </w:r>
-      <w:proofErr w:type="gramStart"/>
-      <w:r>
-        <w:rPr>
-          <w:rFonts w:ascii="Arial" w:hAnsi="Arial" w:cs="Arial"/>
-        </w:rPr>
-        <w:t>che</w:t>
-      </w:r>
-      <w:proofErr w:type="gramEnd"/>
-      <w:r>
-        <w:rPr>
-          <w:rFonts w:ascii="Arial" w:hAnsi="Arial" w:cs="Arial"/>
-        </w:rPr>
-        <w:t xml:space="preserve"> quando le varie parti della CPU andranno a leggere i dati, leggeranno il valore giusto.  </w:t>
+        <w:t xml:space="preserve">Il ciclo di clock serve a dare al segnale il tempo di stabilizzarsi, facendo in modo che quando le varie parti della CPU andranno a leggere i dati, leggeranno il valore giusto.  </w:t>
       </w:r>
       <w:r>
         <w:rPr>
@@ -3337,91 +2842,21 @@
         <w:rPr>
           <w:rFonts w:ascii="Arial" w:hAnsi="Arial" w:cs="Arial"/>
         </w:rPr>
-        <w:t xml:space="preserve">La velocità del processore dipende quindi in gran parte dalla durata del clock. Un clock solitamente dura pochi microsecondi (se non nanosecondi) e solitamente si parla di frequenza di clock, che indica quanti cicli vengono effettuati in un secondo. La durata del ciclo di clock corrisponde anche alla durata del ciclo di data </w:t>
-      </w:r>
-      <w:proofErr w:type="spellStart"/>
-      <w:r>
-        <w:rPr>
-          <w:rFonts w:ascii="Arial" w:hAnsi="Arial" w:cs="Arial"/>
-        </w:rPr>
-        <w:t>path</w:t>
-      </w:r>
-      <w:proofErr w:type="spellEnd"/>
-      <w:r>
-        <w:rPr>
-          <w:rFonts w:ascii="Arial" w:hAnsi="Arial" w:cs="Arial"/>
-        </w:rPr>
-        <w:t>.</w:t>
-      </w:r>
-    </w:p>
-    <w:p>
-      <w:pPr>
-        <w:ind w:left="0"/>
-        <w:rPr>
-          <w:rFonts w:ascii="Arial" w:hAnsi="Arial" w:cs="Arial"/>
-        </w:rPr>
-      </w:pPr>
-      <w:r>
-        <w:rPr>
-          <w:rFonts w:ascii="Arial" w:hAnsi="Arial" w:cs="Arial"/>
-        </w:rPr>
-        <w:t xml:space="preserve">Dalla durata del data </w:t>
-      </w:r>
-      <w:proofErr w:type="spellStart"/>
-      <w:r>
-        <w:rPr>
-          <w:rFonts w:ascii="Arial" w:hAnsi="Arial" w:cs="Arial"/>
-        </w:rPr>
-        <w:t>path</w:t>
-      </w:r>
-      <w:proofErr w:type="spellEnd"/>
-      <w:r>
-        <w:rPr>
-          <w:rFonts w:ascii="Arial" w:hAnsi="Arial" w:cs="Arial"/>
-        </w:rPr>
-        <w:t xml:space="preserve"> possiamo risalire alla durata di </w:t>
-      </w:r>
-      <w:proofErr w:type="gramStart"/>
-      <w:r>
-        <w:rPr>
-          <w:rFonts w:ascii="Arial" w:hAnsi="Arial" w:cs="Arial"/>
-        </w:rPr>
-        <w:t>un istruzione</w:t>
-      </w:r>
-      <w:proofErr w:type="gramEnd"/>
-      <w:r>
-        <w:rPr>
-          <w:rFonts w:ascii="Arial" w:hAnsi="Arial" w:cs="Arial"/>
-        </w:rPr>
-        <w:t xml:space="preserve"> ISA, che è uguale al prodotto di n per la durata del ciclo di </w:t>
-      </w:r>
-      <w:proofErr w:type="spellStart"/>
-      <w:r>
-        <w:rPr>
-          <w:rFonts w:ascii="Arial" w:hAnsi="Arial" w:cs="Arial"/>
-        </w:rPr>
-        <w:t>path</w:t>
-      </w:r>
-      <w:proofErr w:type="spellEnd"/>
-      <w:r>
-        <w:rPr>
-          <w:rFonts w:ascii="Arial" w:hAnsi="Arial" w:cs="Arial"/>
-        </w:rPr>
-        <w:t xml:space="preserve"> (n * durata del ciclo di data </w:t>
-      </w:r>
-      <w:proofErr w:type="spellStart"/>
-      <w:r>
-        <w:rPr>
-          <w:rFonts w:ascii="Arial" w:hAnsi="Arial" w:cs="Arial"/>
-        </w:rPr>
-        <w:t>path</w:t>
-      </w:r>
-      <w:proofErr w:type="spellEnd"/>
-      <w:r>
-        <w:rPr>
-          <w:rFonts w:ascii="Arial" w:hAnsi="Arial" w:cs="Arial"/>
-        </w:rPr>
-        <w:t>), dove n varia da istruzione ad istruzione, a seconda della specifica architettura.</w:t>
+        <w:t>La velocità del processore dipende quindi in gran parte dalla durata del clock. Un clock solitamente dura pochi microsecondi (se non nanosecondi) e solitamente si parla di frequenza di clock, che indica quanti cicli vengono effettuati in un secondo. La durata del ciclo di clock corrisponde anche alla durata del ciclo di data path.</w:t>
+      </w:r>
+    </w:p>
+    <w:p>
+      <w:pPr>
+        <w:ind w:left="0"/>
+        <w:rPr>
+          <w:rFonts w:ascii="Arial" w:hAnsi="Arial" w:cs="Arial"/>
+        </w:rPr>
+      </w:pPr>
+      <w:r>
+        <w:rPr>
+          <w:rFonts w:ascii="Arial" w:hAnsi="Arial" w:cs="Arial"/>
+        </w:rPr>
+        <w:t>Dalla durata del data path possiamo risalire alla durata di un istruzione ISA, che è uguale al prodotto di n per la durata del ciclo di path (n * durata del ciclo di data path), dove n varia da istruzione ad istruzione, a seconda della specifica architettura.</w:t>
       </w:r>
     </w:p>
     <w:p>
@@ -3488,14 +2923,168 @@
           <w:rFonts w:ascii="Arial" w:hAnsi="Arial" w:cs="Arial"/>
         </w:rPr>
       </w:pPr>
-      <w:proofErr w:type="spellStart"/>
-      <w:r>
-        <w:rPr>
-          <w:rFonts w:ascii="Arial" w:hAnsi="Arial" w:cs="Arial"/>
-        </w:rPr>
-        <w:t>Overclock</w:t>
-      </w:r>
-      <w:proofErr w:type="spellEnd"/>
+      <w:r>
+        <w:rPr>
+          <w:rFonts w:ascii="Arial" w:hAnsi="Arial" w:cs="Arial"/>
+        </w:rPr>
+        <w:t xml:space="preserve">Overclock </w:t>
+      </w:r>
+      <w:r>
+        <w:rPr>
+          <w:rFonts w:ascii="Arial" w:hAnsi="Arial" w:cs="Arial"/>
+        </w:rPr>
+        <w:sym w:font="Wingdings" w:char="F0E0"/>
+      </w:r>
+      <w:r>
+        <w:rPr>
+          <w:rFonts w:ascii="Arial" w:hAnsi="Arial" w:cs="Arial"/>
+        </w:rPr>
+        <w:t xml:space="preserve"> aumento</w:t>
+      </w:r>
+      <w:r>
+        <w:rPr>
+          <w:rFonts w:ascii="Arial" w:hAnsi="Arial" w:cs="Arial"/>
+        </w:rPr>
+        <w:t xml:space="preserve"> eccessivo de</w:t>
+      </w:r>
+      <w:r>
+        <w:rPr>
+          <w:rFonts w:ascii="Arial" w:hAnsi="Arial" w:cs="Arial"/>
+        </w:rPr>
+        <w:t xml:space="preserve">l ciclo di clock. Se rimango nell’intervallo in cui le frequenze sono stabili ho vinto, altrimenti il calcolatore inizia a dare i numeri. Se la CPU non ha impurità particolari sfrutto il margine di tranquillità messo dal costruttore per </w:t>
+      </w:r>
+      <w:r>
+        <w:rPr>
+          <w:rFonts w:ascii="Arial" w:hAnsi="Arial" w:cs="Arial"/>
+        </w:rPr>
+        <w:t>farlo funzionare; altrimenti devo tornare al clock precedente.</w:t>
+      </w:r>
+    </w:p>
+    <w:p>
+      <w:pPr>
+        <w:ind w:left="0"/>
+        <w:rPr>
+          <w:rFonts w:ascii="Arial" w:hAnsi="Arial" w:cs="Arial"/>
+        </w:rPr>
+      </w:pPr>
+      <w:r>
+        <w:rPr>
+          <w:rFonts w:ascii="Arial" w:hAnsi="Arial" w:cs="Arial"/>
+        </w:rPr>
+        <w:t>Un</w:t>
+      </w:r>
+      <w:r>
+        <w:rPr>
+          <w:rFonts w:ascii="Arial" w:hAnsi="Arial" w:cs="Arial"/>
+        </w:rPr>
+        <w:t xml:space="preserve"> modo per migliorare la tecnologia è usare circuiti più veloci; altrimenti, se i circuiti rimangono quelli, posso usare il parallelismo, cioè far </w:t>
+      </w:r>
+      <w:r>
+        <w:rPr>
+          <w:rFonts w:ascii="Arial" w:hAnsi="Arial" w:cs="Arial"/>
+        </w:rPr>
+        <w:t>eseguire più istruzioni in parallelo al computer.</w:t>
+      </w:r>
+    </w:p>
+    <w:p>
+      <w:pPr>
+        <w:ind w:left="0"/>
+        <w:rPr>
+          <w:rFonts w:ascii="Arial" w:hAnsi="Arial" w:cs="Arial"/>
+        </w:rPr>
+      </w:pPr>
+    </w:p>
+    <w:p>
+      <w:pPr>
+        <w:pStyle w:val="Titolo2"/>
+        <w:rPr>
+          <w:rFonts w:ascii="Arial" w:hAnsi="Arial" w:cs="Arial"/>
+        </w:rPr>
+      </w:pPr>
+      <w:r>
+        <w:rPr>
+          <w:rFonts w:ascii="Arial" w:hAnsi="Arial" w:cs="Arial"/>
+        </w:rPr>
+        <w:t xml:space="preserve">       </w:t>
+      </w:r>
+      <w:bookmarkStart w:id="3" w:name="_Toc178244103"/>
+      <w:r>
+        <w:rPr>
+          <w:rFonts w:ascii="Arial" w:hAnsi="Arial" w:cs="Arial"/>
+        </w:rPr>
+        <w:t>Esempi</w:t>
+      </w:r>
+      <w:bookmarkEnd w:id="3"/>
+    </w:p>
+    <w:p>
+      <w:pPr>
+        <w:rPr>
+          <w:rFonts w:ascii="Arial" w:hAnsi="Arial" w:cs="Arial"/>
+        </w:rPr>
+      </w:pPr>
+      <w:r>
+        <w:rPr>
+          <w:rFonts w:ascii="Arial" w:hAnsi="Arial" w:cs="Arial"/>
+        </w:rPr>
+        <w:t>1.</w:t>
+      </w:r>
+    </w:p>
+    <w:p>
+      <w:pPr>
+        <w:rPr>
+          <w:rFonts w:ascii="Arial" w:hAnsi="Arial" w:cs="Arial"/>
+        </w:rPr>
+      </w:pPr>
+      <w:r>
+        <w:rPr>
+          <w:rFonts w:ascii="Arial" w:hAnsi="Arial" w:cs="Arial"/>
+        </w:rPr>
+        <w:t xml:space="preserve">         Registri</w:t>
+      </w:r>
+    </w:p>
+    <w:p>
+      <w:pPr>
+        <w:rPr>
+          <w:rFonts w:ascii="Arial" w:hAnsi="Arial" w:cs="Arial"/>
+        </w:rPr>
+      </w:pPr>
+      <w:r>
+        <w:rPr>
+          <w:rFonts w:ascii="Arial" w:hAnsi="Arial" w:cs="Arial"/>
+        </w:rPr>
+        <w:t xml:space="preserve">ADD %EAX, %EBX </w:t>
+      </w:r>
+      <w:r>
+        <w:rPr>
+          <w:rFonts w:ascii="Arial" w:hAnsi="Arial" w:cs="Arial"/>
+        </w:rPr>
+        <w:t xml:space="preserve">   </w:t>
+      </w:r>
+      <w:r>
+        <w:rPr>
+          <w:rFonts w:ascii="Arial" w:hAnsi="Arial" w:cs="Arial"/>
+        </w:rPr>
+        <w:t xml:space="preserve">%EAX </w:t>
+      </w:r>
+      <w:r>
+        <w:rPr>
+          <w:rFonts w:ascii="Arial" w:hAnsi="Arial" w:cs="Arial"/>
+        </w:rPr>
+        <w:t xml:space="preserve">= %%EAX + %EBX </w:t>
+      </w:r>
+    </w:p>
+    <w:p>
+      <w:pPr>
+        <w:rPr>
+          <w:rFonts w:ascii="Arial" w:hAnsi="Arial" w:cs="Arial"/>
+        </w:rPr>
+      </w:pPr>
+      <w:r>
+        <w:rPr>
+          <w:rFonts w:ascii="Arial" w:hAnsi="Arial" w:cs="Arial"/>
+        </w:rPr>
+        <w:t>2345: 101110011...111100</w:t>
+      </w:r>
       <w:r>
         <w:rPr>
           <w:rFonts w:ascii="Arial" w:hAnsi="Arial" w:cs="Arial"/>
@@ -3505,6 +3094,7 @@
       <w:r>
         <w:rPr>
           <w:rFonts w:ascii="Arial" w:hAnsi="Arial" w:cs="Arial"/>
+          <w:lang w:val="en-US"/>
         </w:rPr>
         <w:sym w:font="Wingdings" w:char="F0E0"/>
       </w:r>
@@ -3512,165 +3102,208 @@
         <w:rPr>
           <w:rFonts w:ascii="Arial" w:hAnsi="Arial" w:cs="Arial"/>
         </w:rPr>
-        <w:t xml:space="preserve"> aumento</w:t>
-      </w:r>
-      <w:r>
-        <w:rPr>
-          <w:rFonts w:ascii="Arial" w:hAnsi="Arial" w:cs="Arial"/>
-        </w:rPr>
-        <w:t xml:space="preserve"> eccessivo de</w:t>
-      </w:r>
-      <w:r>
-        <w:rPr>
-          <w:rFonts w:ascii="Arial" w:hAnsi="Arial" w:cs="Arial"/>
-        </w:rPr>
-        <w:t xml:space="preserve">l ciclo di clock. Se rimango nell’intervallo in cui le frequenze sono stabili ho vinto, altrimenti il calcolatore inizia a dare i numeri. Se la CPU non ha impurità particolari sfrutto il margine di tranquillità messo dal costruttore per </w:t>
-      </w:r>
-      <w:r>
-        <w:rPr>
-          <w:rFonts w:ascii="Arial" w:hAnsi="Arial" w:cs="Arial"/>
-        </w:rPr>
-        <w:t>farlo funzionare; altrimenti devo tornare al clock precedente.</w:t>
-      </w:r>
-    </w:p>
-    <w:p>
-      <w:pPr>
-        <w:ind w:left="0"/>
-        <w:rPr>
-          <w:rFonts w:ascii="Arial" w:hAnsi="Arial" w:cs="Arial"/>
-        </w:rPr>
-      </w:pPr>
-      <w:r>
-        <w:rPr>
-          <w:rFonts w:ascii="Arial" w:hAnsi="Arial" w:cs="Arial"/>
-        </w:rPr>
-        <w:t>Un</w:t>
-      </w:r>
-      <w:r>
-        <w:rPr>
-          <w:rFonts w:ascii="Arial" w:hAnsi="Arial" w:cs="Arial"/>
-        </w:rPr>
-        <w:t xml:space="preserve"> modo per migliorare la tecnologia </w:t>
-      </w:r>
-      <w:proofErr w:type="gramStart"/>
-      <w:r>
-        <w:rPr>
-          <w:rFonts w:ascii="Arial" w:hAnsi="Arial" w:cs="Arial"/>
-        </w:rPr>
-        <w:t>è usare circuiti più veloci</w:t>
-      </w:r>
-      <w:proofErr w:type="gramEnd"/>
-      <w:r>
-        <w:rPr>
-          <w:rFonts w:ascii="Arial" w:hAnsi="Arial" w:cs="Arial"/>
-        </w:rPr>
-        <w:t xml:space="preserve">; altrimenti, se i circuiti rimangono quelli, posso usare il parallelismo, cioè far </w:t>
-      </w:r>
-      <w:r>
-        <w:rPr>
-          <w:rFonts w:ascii="Arial" w:hAnsi="Arial" w:cs="Arial"/>
-        </w:rPr>
-        <w:t>eseguire più istruzioni in parallelo al computer.</w:t>
-      </w:r>
-    </w:p>
-    <w:p>
-      <w:pPr>
-        <w:ind w:left="0"/>
-        <w:rPr>
-          <w:rFonts w:ascii="Arial" w:hAnsi="Arial" w:cs="Arial"/>
-        </w:rPr>
-      </w:pPr>
-    </w:p>
-    <w:p>
-      <w:pPr>
-        <w:pStyle w:val="Titolo2"/>
-        <w:rPr>
-          <w:rFonts w:ascii="Arial" w:hAnsi="Arial" w:cs="Arial"/>
-        </w:rPr>
-      </w:pPr>
-      <w:r>
-        <w:rPr>
-          <w:rFonts w:ascii="Arial" w:hAnsi="Arial" w:cs="Arial"/>
-        </w:rPr>
-        <w:t xml:space="preserve">       </w:t>
-      </w:r>
-      <w:bookmarkStart w:id="3" w:name="_Toc178244103"/>
-      <w:r>
-        <w:rPr>
-          <w:rFonts w:ascii="Arial" w:hAnsi="Arial" w:cs="Arial"/>
-        </w:rPr>
-        <w:t>Esempi</w:t>
-      </w:r>
-      <w:bookmarkEnd w:id="3"/>
-    </w:p>
-    <w:p>
-      <w:pPr>
-        <w:rPr>
-          <w:rFonts w:ascii="Arial" w:hAnsi="Arial" w:cs="Arial"/>
-        </w:rPr>
-      </w:pPr>
-      <w:r>
-        <w:rPr>
-          <w:rFonts w:ascii="Arial" w:hAnsi="Arial" w:cs="Arial"/>
-        </w:rPr>
-        <w:t>1.</w:t>
-      </w:r>
-    </w:p>
-    <w:p>
-      <w:pPr>
-        <w:rPr>
-          <w:rFonts w:ascii="Arial" w:hAnsi="Arial" w:cs="Arial"/>
-        </w:rPr>
-      </w:pPr>
-      <w:r>
-        <w:rPr>
-          <w:rFonts w:ascii="Arial" w:hAnsi="Arial" w:cs="Arial"/>
-        </w:rPr>
-        <w:t xml:space="preserve">         Registri</w:t>
-      </w:r>
-    </w:p>
-    <w:p>
-      <w:pPr>
-        <w:rPr>
-          <w:rFonts w:ascii="Arial" w:hAnsi="Arial" w:cs="Arial"/>
-        </w:rPr>
-      </w:pPr>
-      <w:r>
-        <w:rPr>
-          <w:rFonts w:ascii="Arial" w:hAnsi="Arial" w:cs="Arial"/>
-        </w:rPr>
-        <w:t xml:space="preserve">ADD %EAX, %EBX </w:t>
-      </w:r>
-      <w:r>
-        <w:rPr>
-          <w:rFonts w:ascii="Arial" w:hAnsi="Arial" w:cs="Arial"/>
-        </w:rPr>
-        <w:t xml:space="preserve">   </w:t>
-      </w:r>
-      <w:r>
-        <w:rPr>
-          <w:rFonts w:ascii="Arial" w:hAnsi="Arial" w:cs="Arial"/>
-        </w:rPr>
-        <w:t xml:space="preserve">%EAX </w:t>
-      </w:r>
-      <w:r>
-        <w:rPr>
-          <w:rFonts w:ascii="Arial" w:hAnsi="Arial" w:cs="Arial"/>
-        </w:rPr>
-        <w:t xml:space="preserve">= %%EAX + %EBX </w:t>
-      </w:r>
-    </w:p>
-    <w:p>
-      <w:pPr>
-        <w:rPr>
-          <w:rFonts w:ascii="Arial" w:hAnsi="Arial" w:cs="Arial"/>
-        </w:rPr>
-      </w:pPr>
-      <w:r>
-        <w:rPr>
-          <w:rFonts w:ascii="Arial" w:hAnsi="Arial" w:cs="Arial"/>
-        </w:rPr>
-        <w:t>2345: 101110011...111100</w:t>
+        <w:t xml:space="preserve"> questa è l’istruzione da inviare</w:t>
+      </w:r>
+      <w:r>
+        <w:rPr>
+          <w:rFonts w:ascii="Arial" w:hAnsi="Arial" w:cs="Arial"/>
+        </w:rPr>
+        <w:t xml:space="preserve"> contenuta nella cella </w:t>
+      </w:r>
+      <w:r>
+        <w:rPr>
+          <w:rFonts w:ascii="Arial" w:hAnsi="Arial" w:cs="Arial"/>
+        </w:rPr>
+        <w:t>2345</w:t>
+      </w:r>
+    </w:p>
+    <w:p>
+      <w:pPr>
+        <w:rPr>
+          <w:rFonts w:ascii="Arial" w:hAnsi="Arial" w:cs="Arial"/>
+        </w:rPr>
+      </w:pPr>
+      <w:r>
+        <w:rPr>
+          <w:rFonts w:ascii="Arial" w:hAnsi="Arial" w:cs="Arial"/>
+        </w:rPr>
+        <w:t>PC: 2345</w:t>
+      </w:r>
+      <w:r>
+        <w:rPr>
+          <w:rFonts w:ascii="Arial" w:hAnsi="Arial" w:cs="Arial"/>
+        </w:rPr>
+        <w:t xml:space="preserve"> (indirizzo della cella di memoria)</w:t>
+      </w:r>
+    </w:p>
+    <w:p>
+      <w:pPr>
+        <w:rPr>
+          <w:rFonts w:ascii="Arial" w:hAnsi="Arial" w:cs="Arial"/>
+        </w:rPr>
+      </w:pPr>
+    </w:p>
+    <w:p>
+      <w:pPr>
+        <w:rPr>
+          <w:rFonts w:ascii="Arial" w:hAnsi="Arial" w:cs="Arial"/>
+        </w:rPr>
+      </w:pPr>
+      <w:r>
+        <w:rPr>
+          <w:rFonts w:ascii="Arial" w:hAnsi="Arial" w:cs="Arial"/>
+        </w:rPr>
+        <w:t xml:space="preserve">PC -&gt; MAR -&gt; </w:t>
+      </w:r>
+      <w:r>
+        <w:rPr>
+          <w:rFonts w:ascii="Arial" w:hAnsi="Arial" w:cs="Arial"/>
+        </w:rPr>
+        <w:t>address</w:t>
+      </w:r>
+      <w:r>
+        <w:rPr>
+          <w:rFonts w:ascii="Arial" w:hAnsi="Arial" w:cs="Arial"/>
+        </w:rPr>
+        <w:t xml:space="preserve"> bus</w:t>
+      </w:r>
+    </w:p>
+    <w:p>
+      <w:pPr>
+        <w:rPr>
+          <w:rFonts w:ascii="Arial" w:hAnsi="Arial" w:cs="Arial"/>
+        </w:rPr>
+      </w:pPr>
+      <w:r>
+        <w:rPr>
+          <w:rFonts w:ascii="Arial" w:hAnsi="Arial" w:cs="Arial"/>
+        </w:rPr>
+        <w:t xml:space="preserve">Per eseguire </w:t>
+      </w:r>
+      <w:r>
+        <w:rPr>
+          <w:rFonts w:ascii="Arial" w:hAnsi="Arial" w:cs="Arial"/>
+        </w:rPr>
+        <w:t>un’istruzione</w:t>
+      </w:r>
+      <w:r>
+        <w:rPr>
+          <w:rFonts w:ascii="Arial" w:hAnsi="Arial" w:cs="Arial"/>
+        </w:rPr>
+        <w:t xml:space="preserve"> si mette l’impulso sul MAR, poi da lì si attiva il segnale sull’ad</w:t>
+      </w:r>
+      <w:r>
+        <w:rPr>
+          <w:rFonts w:ascii="Arial" w:hAnsi="Arial" w:cs="Arial"/>
+        </w:rPr>
+        <w:t>d</w:t>
+      </w:r>
+      <w:r>
+        <w:rPr>
+          <w:rFonts w:ascii="Arial" w:hAnsi="Arial" w:cs="Arial"/>
+        </w:rPr>
+        <w:t xml:space="preserve">ress bus. </w:t>
+      </w:r>
+      <w:r>
+        <w:rPr>
+          <w:rFonts w:ascii="Arial" w:hAnsi="Arial" w:cs="Arial"/>
+        </w:rPr>
+        <w:t>La memoria mette sul data bus il contenuto della cella (ad es cella 2345)</w:t>
+      </w:r>
+    </w:p>
+    <w:p>
+      <w:pPr>
+        <w:rPr>
+          <w:rFonts w:ascii="Arial" w:hAnsi="Arial" w:cs="Arial"/>
+        </w:rPr>
+      </w:pPr>
+      <w:r>
+        <w:rPr>
+          <w:rFonts w:ascii="Arial" w:hAnsi="Arial" w:cs="Arial"/>
+        </w:rPr>
+        <w:t xml:space="preserve">Dal data bus il segnale arriva al registro MDR. A questo punto la control unit decide cosa fare del registro MDR. </w:t>
+      </w:r>
+      <w:r>
+        <w:rPr>
+          <w:rFonts w:ascii="Arial" w:hAnsi="Arial" w:cs="Arial"/>
+        </w:rPr>
+        <w:t xml:space="preserve">La control unit fa in modo che il valore vada dall’MDR all’IR. </w:t>
+      </w:r>
+    </w:p>
+    <w:p>
+      <w:pPr>
+        <w:rPr>
+          <w:rFonts w:ascii="Arial" w:hAnsi="Arial" w:cs="Arial"/>
+        </w:rPr>
+      </w:pPr>
+      <w:r>
+        <w:rPr>
+          <w:rFonts w:ascii="Arial" w:hAnsi="Arial" w:cs="Arial"/>
+        </w:rPr>
+        <w:t>IR: 101110011...111100</w:t>
+      </w:r>
+    </w:p>
+    <w:p>
+      <w:pPr>
+        <w:rPr>
+          <w:rFonts w:ascii="Arial" w:hAnsi="Arial" w:cs="Arial"/>
+        </w:rPr>
+      </w:pPr>
+      <w:r>
+        <w:rPr>
+          <w:rFonts w:ascii="Arial" w:hAnsi="Arial" w:cs="Arial"/>
+        </w:rPr>
+        <w:t>Questa è la stessa procedura qualunque sia l’istruzione</w:t>
+      </w:r>
+    </w:p>
+    <w:p>
+      <w:pPr>
+        <w:rPr>
+          <w:rFonts w:ascii="Arial" w:hAnsi="Arial" w:cs="Arial"/>
+        </w:rPr>
+      </w:pPr>
+      <w:r>
+        <w:rPr>
+          <w:rFonts w:ascii="Arial" w:hAnsi="Arial" w:cs="Arial"/>
+        </w:rPr>
+        <w:t>La control unit dice alla ALU di fare</w:t>
+      </w:r>
+      <w:r>
+        <w:rPr>
+          <w:rFonts w:ascii="Arial" w:hAnsi="Arial" w:cs="Arial"/>
+        </w:rPr>
+        <w:t>, in questo caso,</w:t>
+      </w:r>
+      <w:r>
+        <w:rPr>
+          <w:rFonts w:ascii="Arial" w:hAnsi="Arial" w:cs="Arial"/>
+        </w:rPr>
+        <w:t xml:space="preserve"> ADD</w:t>
+      </w:r>
+      <w:r>
+        <w:rPr>
+          <w:rFonts w:ascii="Arial" w:hAnsi="Arial" w:cs="Arial"/>
+        </w:rPr>
+        <w:t>.</w:t>
+      </w:r>
+    </w:p>
+    <w:p>
+      <w:pPr>
+        <w:rPr>
+          <w:rFonts w:ascii="Arial" w:hAnsi="Arial" w:cs="Arial"/>
+        </w:rPr>
+      </w:pPr>
+      <w:r>
+        <w:rPr>
+          <w:rFonts w:ascii="Arial" w:hAnsi="Arial" w:cs="Arial"/>
+        </w:rPr>
+        <w:t>Uso dei multi</w:t>
+      </w:r>
+      <w:r>
+        <w:rPr>
+          <w:rFonts w:ascii="Arial" w:hAnsi="Arial" w:cs="Arial"/>
+        </w:rPr>
+        <w:t>plexer</w:t>
       </w:r>
       <w:r>
         <w:rPr>
@@ -3689,280 +3322,382 @@
         <w:rPr>
           <w:rFonts w:ascii="Arial" w:hAnsi="Arial" w:cs="Arial"/>
         </w:rPr>
-        <w:t xml:space="preserve"> questa è l’istruzione da inviare</w:t>
-      </w:r>
-      <w:r>
-        <w:rPr>
-          <w:rFonts w:ascii="Arial" w:hAnsi="Arial" w:cs="Arial"/>
-        </w:rPr>
-        <w:t xml:space="preserve"> contenuta nella cella </w:t>
-      </w:r>
-      <w:r>
-        <w:rPr>
-          <w:rFonts w:ascii="Arial" w:hAnsi="Arial" w:cs="Arial"/>
-        </w:rPr>
-        <w:t>2345</w:t>
-      </w:r>
-    </w:p>
-    <w:p>
-      <w:pPr>
-        <w:rPr>
-          <w:rFonts w:ascii="Arial" w:hAnsi="Arial" w:cs="Arial"/>
-        </w:rPr>
-      </w:pPr>
-      <w:r>
-        <w:rPr>
-          <w:rFonts w:ascii="Arial" w:hAnsi="Arial" w:cs="Arial"/>
-        </w:rPr>
-        <w:t>PC: 2345</w:t>
-      </w:r>
-      <w:r>
-        <w:rPr>
-          <w:rFonts w:ascii="Arial" w:hAnsi="Arial" w:cs="Arial"/>
-        </w:rPr>
-        <w:t xml:space="preserve"> (indirizzo della cella di memoria)</w:t>
-      </w:r>
-    </w:p>
-    <w:p>
-      <w:pPr>
-        <w:rPr>
-          <w:rFonts w:ascii="Arial" w:hAnsi="Arial" w:cs="Arial"/>
-        </w:rPr>
-      </w:pPr>
-    </w:p>
-    <w:p>
-      <w:pPr>
-        <w:rPr>
-          <w:rFonts w:ascii="Arial" w:hAnsi="Arial" w:cs="Arial"/>
-        </w:rPr>
-      </w:pPr>
-      <w:r>
-        <w:rPr>
-          <w:rFonts w:ascii="Arial" w:hAnsi="Arial" w:cs="Arial"/>
-        </w:rPr>
-        <w:t xml:space="preserve">PC -&gt; MAR -&gt; </w:t>
-      </w:r>
-      <w:proofErr w:type="spellStart"/>
-      <w:r>
-        <w:rPr>
-          <w:rFonts w:ascii="Arial" w:hAnsi="Arial" w:cs="Arial"/>
-        </w:rPr>
-        <w:t>address</w:t>
-      </w:r>
-      <w:proofErr w:type="spellEnd"/>
-      <w:r>
-        <w:rPr>
-          <w:rFonts w:ascii="Arial" w:hAnsi="Arial" w:cs="Arial"/>
-        </w:rPr>
-        <w:t xml:space="preserve"> bus</w:t>
-      </w:r>
-    </w:p>
-    <w:p>
-      <w:pPr>
-        <w:rPr>
-          <w:rFonts w:ascii="Arial" w:hAnsi="Arial" w:cs="Arial"/>
-        </w:rPr>
-      </w:pPr>
-      <w:r>
-        <w:rPr>
-          <w:rFonts w:ascii="Arial" w:hAnsi="Arial" w:cs="Arial"/>
-        </w:rPr>
-        <w:t xml:space="preserve">Per eseguire </w:t>
-      </w:r>
-      <w:r>
-        <w:rPr>
-          <w:rFonts w:ascii="Arial" w:hAnsi="Arial" w:cs="Arial"/>
-        </w:rPr>
-        <w:t>un’istruzione</w:t>
-      </w:r>
-      <w:r>
-        <w:rPr>
-          <w:rFonts w:ascii="Arial" w:hAnsi="Arial" w:cs="Arial"/>
-        </w:rPr>
-        <w:t xml:space="preserve"> si mette l’impulso sul MAR, poi da lì si attiva il segnale sull’</w:t>
-      </w:r>
-      <w:proofErr w:type="spellStart"/>
-      <w:r>
-        <w:rPr>
-          <w:rFonts w:ascii="Arial" w:hAnsi="Arial" w:cs="Arial"/>
-        </w:rPr>
-        <w:t>ad</w:t>
-      </w:r>
-      <w:r>
-        <w:rPr>
-          <w:rFonts w:ascii="Arial" w:hAnsi="Arial" w:cs="Arial"/>
-        </w:rPr>
-        <w:t>d</w:t>
-      </w:r>
-      <w:r>
-        <w:rPr>
-          <w:rFonts w:ascii="Arial" w:hAnsi="Arial" w:cs="Arial"/>
-        </w:rPr>
-        <w:t>ress</w:t>
-      </w:r>
-      <w:proofErr w:type="spellEnd"/>
-      <w:r>
-        <w:rPr>
-          <w:rFonts w:ascii="Arial" w:hAnsi="Arial" w:cs="Arial"/>
-        </w:rPr>
-        <w:t xml:space="preserve"> bus. </w:t>
-      </w:r>
-      <w:r>
-        <w:rPr>
-          <w:rFonts w:ascii="Arial" w:hAnsi="Arial" w:cs="Arial"/>
-        </w:rPr>
-        <w:t xml:space="preserve">La memoria mette sul data bus il contenuto della cella (ad </w:t>
-      </w:r>
-      <w:proofErr w:type="spellStart"/>
-      <w:r>
-        <w:rPr>
-          <w:rFonts w:ascii="Arial" w:hAnsi="Arial" w:cs="Arial"/>
-        </w:rPr>
-        <w:t>es</w:t>
-      </w:r>
-      <w:proofErr w:type="spellEnd"/>
-      <w:r>
-        <w:rPr>
-          <w:rFonts w:ascii="Arial" w:hAnsi="Arial" w:cs="Arial"/>
-        </w:rPr>
-        <w:t xml:space="preserve"> cella 2345)</w:t>
-      </w:r>
-    </w:p>
-    <w:p>
-      <w:pPr>
-        <w:rPr>
-          <w:rFonts w:ascii="Arial" w:hAnsi="Arial" w:cs="Arial"/>
-        </w:rPr>
-      </w:pPr>
-      <w:r>
-        <w:rPr>
-          <w:rFonts w:ascii="Arial" w:hAnsi="Arial" w:cs="Arial"/>
-        </w:rPr>
-        <w:t xml:space="preserve">Dal data bus il segnale arriva al registro MDR. A questo punto la control </w:t>
-      </w:r>
-      <w:proofErr w:type="spellStart"/>
-      <w:r>
-        <w:rPr>
-          <w:rFonts w:ascii="Arial" w:hAnsi="Arial" w:cs="Arial"/>
-        </w:rPr>
-        <w:t>unit</w:t>
-      </w:r>
-      <w:proofErr w:type="spellEnd"/>
-      <w:r>
-        <w:rPr>
-          <w:rFonts w:ascii="Arial" w:hAnsi="Arial" w:cs="Arial"/>
-        </w:rPr>
-        <w:t xml:space="preserve"> decide cosa fare del registro MDR. </w:t>
-      </w:r>
-      <w:r>
-        <w:rPr>
-          <w:rFonts w:ascii="Arial" w:hAnsi="Arial" w:cs="Arial"/>
-        </w:rPr>
-        <w:t xml:space="preserve">La control </w:t>
-      </w:r>
-      <w:proofErr w:type="spellStart"/>
-      <w:r>
-        <w:rPr>
-          <w:rFonts w:ascii="Arial" w:hAnsi="Arial" w:cs="Arial"/>
-        </w:rPr>
-        <w:t>unit</w:t>
-      </w:r>
-      <w:proofErr w:type="spellEnd"/>
-      <w:r>
-        <w:rPr>
-          <w:rFonts w:ascii="Arial" w:hAnsi="Arial" w:cs="Arial"/>
-        </w:rPr>
-        <w:t xml:space="preserve"> fa in modo che il valore vada dall’MDR all’IR. </w:t>
-      </w:r>
-    </w:p>
-    <w:p>
-      <w:pPr>
-        <w:rPr>
-          <w:rFonts w:ascii="Arial" w:hAnsi="Arial" w:cs="Arial"/>
-        </w:rPr>
-      </w:pPr>
-      <w:r>
-        <w:rPr>
-          <w:rFonts w:ascii="Arial" w:hAnsi="Arial" w:cs="Arial"/>
-        </w:rPr>
-        <w:t>IR: 101110011...111100</w:t>
-      </w:r>
-    </w:p>
-    <w:p>
-      <w:pPr>
-        <w:rPr>
-          <w:rFonts w:ascii="Arial" w:hAnsi="Arial" w:cs="Arial"/>
-        </w:rPr>
-      </w:pPr>
-      <w:r>
-        <w:rPr>
-          <w:rFonts w:ascii="Arial" w:hAnsi="Arial" w:cs="Arial"/>
-        </w:rPr>
-        <w:t>Questa è la stessa procedura qualunque sia l’istruzione</w:t>
-      </w:r>
-    </w:p>
-    <w:p>
-      <w:pPr>
-        <w:rPr>
-          <w:rFonts w:ascii="Arial" w:hAnsi="Arial" w:cs="Arial"/>
-        </w:rPr>
-      </w:pPr>
-      <w:r>
-        <w:rPr>
-          <w:rFonts w:ascii="Arial" w:hAnsi="Arial" w:cs="Arial"/>
-        </w:rPr>
-        <w:t xml:space="preserve">La control </w:t>
-      </w:r>
-      <w:proofErr w:type="spellStart"/>
-      <w:r>
-        <w:rPr>
-          <w:rFonts w:ascii="Arial" w:hAnsi="Arial" w:cs="Arial"/>
-        </w:rPr>
-        <w:t>unit</w:t>
-      </w:r>
-      <w:proofErr w:type="spellEnd"/>
-      <w:r>
-        <w:rPr>
-          <w:rFonts w:ascii="Arial" w:hAnsi="Arial" w:cs="Arial"/>
-        </w:rPr>
-        <w:t xml:space="preserve"> dice alla ALU di fare</w:t>
-      </w:r>
-      <w:r>
-        <w:rPr>
-          <w:rFonts w:ascii="Arial" w:hAnsi="Arial" w:cs="Arial"/>
-        </w:rPr>
-        <w:t>, in questo caso,</w:t>
-      </w:r>
-      <w:r>
-        <w:rPr>
-          <w:rFonts w:ascii="Arial" w:hAnsi="Arial" w:cs="Arial"/>
-        </w:rPr>
-        <w:t xml:space="preserve"> ADD</w:t>
-      </w:r>
-      <w:r>
-        <w:rPr>
-          <w:rFonts w:ascii="Arial" w:hAnsi="Arial" w:cs="Arial"/>
-        </w:rPr>
-        <w:t>.</w:t>
-      </w:r>
-    </w:p>
-    <w:p>
-      <w:pPr>
-        <w:rPr>
-          <w:rFonts w:ascii="Arial" w:hAnsi="Arial" w:cs="Arial"/>
-        </w:rPr>
-      </w:pPr>
-      <w:r>
-        <w:rPr>
-          <w:rFonts w:ascii="Arial" w:hAnsi="Arial" w:cs="Arial"/>
-        </w:rPr>
-        <w:t>Uso dei multi</w:t>
-      </w:r>
-      <w:r>
-        <w:rPr>
-          <w:rFonts w:ascii="Arial" w:hAnsi="Arial" w:cs="Arial"/>
-        </w:rPr>
-        <w:t>plexer</w:t>
+        <w:t xml:space="preserve"> prendono tanti dati in ingresso (ad es a 64 bit) e ne fanno uscire uno solo. </w:t>
+      </w:r>
+      <w:r>
+        <w:rPr>
+          <w:rFonts w:ascii="Arial" w:hAnsi="Arial" w:cs="Arial"/>
+        </w:rPr>
+        <w:t>La Control Unit manda questi segnali all’ALU</w:t>
+      </w:r>
+      <w:r>
+        <w:rPr>
+          <w:rFonts w:ascii="Arial" w:hAnsi="Arial" w:cs="Arial"/>
+        </w:rPr>
+        <w:t>. L’ALU e i registri non sanno cosa sta succedendo è il multiplexer che ha 4 ingressi che decide che cosa far passare in base all’istruzione.</w:t>
+      </w:r>
+    </w:p>
+    <w:p>
+      <w:pPr>
+        <w:rPr>
+          <w:rFonts w:ascii="Arial" w:hAnsi="Arial" w:cs="Arial"/>
+        </w:rPr>
+      </w:pPr>
+      <w:r>
+        <w:rPr>
+          <w:rFonts w:ascii="Arial" w:hAnsi="Arial" w:cs="Arial"/>
+        </w:rPr>
+        <w:t>4 registri (</w:t>
+      </w:r>
+      <w:r>
+        <w:rPr>
+          <w:rFonts w:ascii="Arial" w:hAnsi="Arial" w:cs="Arial"/>
+        </w:rPr>
+        <w:t xml:space="preserve">ognuno a </w:t>
+      </w:r>
+      <w:r>
+        <w:rPr>
+          <w:rFonts w:ascii="Arial" w:hAnsi="Arial" w:cs="Arial"/>
+        </w:rPr>
+        <w:t>64 bit)</w:t>
+      </w:r>
+    </w:p>
+    <w:p>
+      <w:pPr>
+        <w:rPr>
+          <w:rFonts w:ascii="Arial" w:hAnsi="Arial" w:cs="Arial"/>
+        </w:rPr>
+      </w:pPr>
+      <w:r>
+        <w:rPr>
+          <w:rFonts w:ascii="Arial" w:hAnsi="Arial" w:cs="Arial"/>
+        </w:rPr>
+        <w:t>%EAX</w:t>
+      </w:r>
+      <w:r>
+        <w:rPr>
+          <w:rFonts w:ascii="Arial" w:hAnsi="Arial" w:cs="Arial"/>
+        </w:rPr>
+        <w:t xml:space="preserve"> -</w:t>
+      </w:r>
+    </w:p>
+    <w:p>
+      <w:pPr>
+        <w:rPr>
+          <w:rFonts w:ascii="Arial" w:hAnsi="Arial" w:cs="Arial"/>
+        </w:rPr>
+      </w:pPr>
+      <w:r>
+        <w:rPr>
+          <w:rFonts w:ascii="Arial" w:hAnsi="Arial" w:cs="Arial"/>
+        </w:rPr>
+        <w:t>%EBX</w:t>
+      </w:r>
+      <w:r>
+        <w:rPr>
+          <w:rFonts w:ascii="Arial" w:hAnsi="Arial" w:cs="Arial"/>
+        </w:rPr>
+        <w:t xml:space="preserve"> -            </w:t>
+      </w:r>
+      <w:r>
+        <w:rPr>
+          <w:rFonts w:ascii="Arial" w:hAnsi="Arial" w:cs="Arial"/>
+        </w:rPr>
+        <w:t xml:space="preserve">&gt;&gt;&gt;&gt; </w:t>
+      </w:r>
+    </w:p>
+    <w:p>
+      <w:pPr>
+        <w:rPr>
+          <w:rFonts w:ascii="Arial" w:hAnsi="Arial" w:cs="Arial"/>
+        </w:rPr>
+      </w:pPr>
+      <w:r>
+        <w:rPr>
+          <w:rFonts w:ascii="Arial" w:hAnsi="Arial" w:cs="Arial"/>
+        </w:rPr>
+        <w:t>%ECX</w:t>
+      </w:r>
+      <w:r>
+        <w:rPr>
+          <w:rFonts w:ascii="Arial" w:hAnsi="Arial" w:cs="Arial"/>
+        </w:rPr>
+        <w:t xml:space="preserve"> -</w:t>
+      </w:r>
+    </w:p>
+    <w:p>
+      <w:pPr>
+        <w:rPr>
+          <w:rFonts w:ascii="Arial" w:hAnsi="Arial" w:cs="Arial"/>
+        </w:rPr>
+      </w:pPr>
+      <w:r>
+        <w:rPr>
+          <w:rFonts w:ascii="Arial" w:hAnsi="Arial" w:cs="Arial"/>
+        </w:rPr>
+        <w:t xml:space="preserve">%EDX </w:t>
+      </w:r>
+      <w:r>
+        <w:rPr>
+          <w:rFonts w:ascii="Arial" w:hAnsi="Arial" w:cs="Arial"/>
+        </w:rPr>
+        <w:t>–</w:t>
+      </w:r>
+    </w:p>
+    <w:p>
+      <w:pPr>
+        <w:rPr>
+          <w:rFonts w:ascii="Arial" w:hAnsi="Arial" w:cs="Arial"/>
+        </w:rPr>
+      </w:pPr>
+      <w:r>
+        <w:rPr>
+          <w:rFonts w:ascii="Arial" w:hAnsi="Arial" w:cs="Arial"/>
+        </w:rPr>
+        <w:t>L’uscita della ALU va a tutti i registri</w:t>
+      </w:r>
+      <w:r>
+        <w:rPr>
+          <w:rFonts w:ascii="Arial" w:hAnsi="Arial" w:cs="Arial"/>
+        </w:rPr>
+        <w:t xml:space="preserve"> su cui posso scrivere</w:t>
+      </w:r>
+      <w:r>
+        <w:rPr>
+          <w:rFonts w:ascii="Arial" w:hAnsi="Arial" w:cs="Arial"/>
+        </w:rPr>
+        <w:t>: come faccio a capire su quale registro devo andare a scrivere?</w:t>
+      </w:r>
+      <w:r>
+        <w:rPr>
+          <w:rFonts w:ascii="Arial" w:hAnsi="Arial" w:cs="Arial"/>
+        </w:rPr>
+        <w:t xml:space="preserve"> Ogni registro ha un ulteriore fil</w:t>
+      </w:r>
+      <w:r>
+        <w:rPr>
+          <w:rFonts w:ascii="Arial" w:hAnsi="Arial" w:cs="Arial"/>
+        </w:rPr>
+        <w:t>o</w:t>
+      </w:r>
+      <w:r>
+        <w:rPr>
+          <w:rFonts w:ascii="Arial" w:hAnsi="Arial" w:cs="Arial"/>
+        </w:rPr>
+        <w:t>; solo il filo del registro corretto viene attivato dalla control unit.</w:t>
+      </w:r>
+    </w:p>
+    <w:p>
+      <w:pPr>
+        <w:rPr>
+          <w:rFonts w:ascii="Arial" w:hAnsi="Arial" w:cs="Arial"/>
+        </w:rPr>
+      </w:pPr>
+      <w:r>
+        <w:rPr>
+          <w:rFonts w:ascii="Arial" w:hAnsi="Arial" w:cs="Arial"/>
+        </w:rPr>
+        <w:t>Quindi, l’informazione parte dai registri e va alla ALU</w:t>
+      </w:r>
+      <w:r>
+        <w:rPr>
+          <w:rFonts w:ascii="Arial" w:hAnsi="Arial" w:cs="Arial"/>
+        </w:rPr>
+        <w:t xml:space="preserve"> (che operazione fare)</w:t>
+      </w:r>
+      <w:r>
+        <w:rPr>
+          <w:rFonts w:ascii="Arial" w:hAnsi="Arial" w:cs="Arial"/>
+        </w:rPr>
+        <w:t xml:space="preserve"> e ai multiplexer</w:t>
+      </w:r>
+      <w:r>
+        <w:rPr>
+          <w:rFonts w:ascii="Arial" w:hAnsi="Arial" w:cs="Arial"/>
+        </w:rPr>
+        <w:t xml:space="preserve"> (che informazione far passare)</w:t>
+      </w:r>
+      <w:r>
+        <w:rPr>
+          <w:rFonts w:ascii="Arial" w:hAnsi="Arial" w:cs="Arial"/>
+        </w:rPr>
+        <w:t xml:space="preserve">, e poi la CU decide su quale registro memorizzare </w:t>
+      </w:r>
+      <w:r>
+        <w:rPr>
+          <w:rFonts w:ascii="Arial" w:hAnsi="Arial" w:cs="Arial"/>
+        </w:rPr>
+        <w:t>l’output</w:t>
+      </w:r>
+      <w:r>
+        <w:rPr>
+          <w:rFonts w:ascii="Arial" w:hAnsi="Arial" w:cs="Arial"/>
+        </w:rPr>
+        <w:t xml:space="preserve">. </w:t>
+      </w:r>
+    </w:p>
+    <w:p>
+      <w:pPr>
+        <w:ind w:left="0"/>
+        <w:rPr>
+          <w:rFonts w:ascii="Arial" w:hAnsi="Arial" w:cs="Arial"/>
+        </w:rPr>
+      </w:pPr>
+    </w:p>
+    <w:p>
+      <w:pPr>
+        <w:rPr>
+          <w:rFonts w:ascii="Arial" w:hAnsi="Arial" w:cs="Arial"/>
+        </w:rPr>
+      </w:pPr>
+      <w:r>
+        <w:rPr>
+          <w:rFonts w:ascii="Arial" w:hAnsi="Arial" w:cs="Arial"/>
+        </w:rPr>
+        <w:t>%EAX (5) + %EBX (</w:t>
+      </w:r>
+      <w:r>
+        <w:rPr>
+          <w:rFonts w:ascii="Arial" w:hAnsi="Arial" w:cs="Arial"/>
+        </w:rPr>
+        <w:t xml:space="preserve">3) </w:t>
+      </w:r>
+      <w:r>
+        <w:rPr>
+          <w:rFonts w:ascii="Arial" w:hAnsi="Arial" w:cs="Arial"/>
+        </w:rPr>
+        <w:sym w:font="Wingdings" w:char="F0E0"/>
+      </w:r>
+      <w:r>
+        <w:rPr>
+          <w:rFonts w:ascii="Arial" w:hAnsi="Arial" w:cs="Arial"/>
+        </w:rPr>
+        <w:t xml:space="preserve"> ADD </w:t>
+      </w:r>
+      <w:r>
+        <w:rPr>
+          <w:rFonts w:ascii="Arial" w:hAnsi="Arial" w:cs="Arial"/>
+        </w:rPr>
+        <w:sym w:font="Wingdings" w:char="F0E0"/>
+      </w:r>
+      <w:r>
+        <w:rPr>
+          <w:rFonts w:ascii="Arial" w:hAnsi="Arial" w:cs="Arial"/>
+        </w:rPr>
+        <w:t xml:space="preserve"> 8 </w:t>
+      </w:r>
+      <w:r>
+        <w:rPr>
+          <w:rFonts w:ascii="Arial" w:hAnsi="Arial" w:cs="Arial"/>
+        </w:rPr>
+        <w:sym w:font="Wingdings" w:char="F0E0"/>
+      </w:r>
+      <w:r>
+        <w:rPr>
+          <w:rFonts w:ascii="Arial" w:hAnsi="Arial" w:cs="Arial"/>
+        </w:rPr>
+        <w:t xml:space="preserve"> viene sovrascritto in %EAX</w:t>
+      </w:r>
+    </w:p>
+    <w:p>
+      <w:pPr>
+        <w:rPr>
+          <w:rFonts w:ascii="Arial" w:hAnsi="Arial" w:cs="Arial"/>
+        </w:rPr>
+      </w:pPr>
+    </w:p>
+    <w:p>
+      <w:pPr>
+        <w:rPr>
+          <w:rFonts w:ascii="Arial" w:hAnsi="Arial" w:cs="Arial"/>
+        </w:rPr>
+      </w:pPr>
+      <w:r>
+        <w:rPr>
+          <w:rFonts w:ascii="Arial" w:hAnsi="Arial" w:cs="Arial"/>
+        </w:rPr>
+        <w:t>2.</w:t>
+      </w:r>
+    </w:p>
+    <w:p>
+      <w:pPr>
+        <w:rPr>
+          <w:rFonts w:ascii="Arial" w:hAnsi="Arial" w:cs="Arial"/>
+        </w:rPr>
+      </w:pPr>
+      <w:r>
+        <w:rPr>
+          <w:rFonts w:ascii="Arial" w:hAnsi="Arial" w:cs="Arial"/>
+        </w:rPr>
+        <w:t xml:space="preserve">         Registro + valore in memoria del registro</w:t>
+      </w:r>
+    </w:p>
+    <w:p>
+      <w:pPr>
+        <w:rPr>
+          <w:rFonts w:ascii="Arial" w:hAnsi="Arial" w:cs="Arial"/>
+        </w:rPr>
+      </w:pPr>
+      <w:r>
+        <w:rPr>
+          <w:rFonts w:ascii="Arial" w:hAnsi="Arial" w:cs="Arial"/>
+        </w:rPr>
+        <w:t xml:space="preserve">ADD %EAX, [%EBX]   %EAX = %EAX + il valore della cella di RAM di indirizzo </w:t>
+      </w:r>
+      <w:r>
+        <w:rPr>
+          <w:rFonts w:ascii="Arial" w:hAnsi="Arial" w:cs="Arial"/>
+        </w:rPr>
+        <w:t>%EBX</w:t>
+      </w:r>
+    </w:p>
+    <w:p>
+      <w:pPr>
+        <w:rPr>
+          <w:rFonts w:ascii="Arial" w:hAnsi="Arial" w:cs="Arial"/>
+          <w:lang w:val="en-US"/>
+        </w:rPr>
+      </w:pPr>
+      <w:r>
+        <w:rPr>
+          <w:rFonts w:ascii="Arial" w:hAnsi="Arial" w:cs="Arial"/>
+          <w:lang w:val="en-US"/>
+        </w:rPr>
+        <w:t>2346: 010110011...1011100</w:t>
+      </w:r>
+    </w:p>
+    <w:p>
+      <w:pPr>
+        <w:rPr>
+          <w:rFonts w:ascii="Arial" w:hAnsi="Arial" w:cs="Arial"/>
+          <w:lang w:val="en-US"/>
+        </w:rPr>
+      </w:pPr>
+      <w:r>
+        <w:rPr>
+          <w:rFonts w:ascii="Arial" w:hAnsi="Arial" w:cs="Arial"/>
+          <w:lang w:val="en-US"/>
+        </w:rPr>
+        <w:t>PC -&gt; MAR -&gt; address bus -&gt; MDR -&gt; IR</w:t>
+      </w:r>
+    </w:p>
+    <w:p>
+      <w:pPr>
+        <w:rPr>
+          <w:rFonts w:ascii="Arial" w:hAnsi="Arial" w:cs="Arial"/>
+        </w:rPr>
+      </w:pPr>
+      <w:r>
+        <w:rPr>
+          <w:rFonts w:ascii="Arial" w:hAnsi="Arial" w:cs="Arial"/>
+        </w:rPr>
+        <w:t>La IR capisce che deve recuperare i</w:t>
+      </w:r>
+      <w:r>
+        <w:rPr>
+          <w:rFonts w:ascii="Arial" w:hAnsi="Arial" w:cs="Arial"/>
+        </w:rPr>
+        <w:t>l secondo operando dalla memoria.</w:t>
       </w:r>
       <w:r>
         <w:rPr>
@@ -3970,488 +3705,24 @@
         </w:rPr>
         <w:t xml:space="preserve"> </w:t>
       </w:r>
-      <w:r>
-        <w:rPr>
-          <w:rFonts w:ascii="Arial" w:hAnsi="Arial" w:cs="Arial"/>
-          <w:lang w:val="en-US"/>
-        </w:rPr>
-        <w:sym w:font="Wingdings" w:char="F0E0"/>
-      </w:r>
-      <w:r>
-        <w:rPr>
-          <w:rFonts w:ascii="Arial" w:hAnsi="Arial" w:cs="Arial"/>
-        </w:rPr>
-        <w:t xml:space="preserve"> prendono tanti dati in ingresso (ad </w:t>
-      </w:r>
-      <w:proofErr w:type="spellStart"/>
-      <w:r>
-        <w:rPr>
-          <w:rFonts w:ascii="Arial" w:hAnsi="Arial" w:cs="Arial"/>
-        </w:rPr>
-        <w:t>es</w:t>
-      </w:r>
-      <w:proofErr w:type="spellEnd"/>
-      <w:r>
-        <w:rPr>
-          <w:rFonts w:ascii="Arial" w:hAnsi="Arial" w:cs="Arial"/>
-        </w:rPr>
-        <w:t xml:space="preserve"> a 64 bit) e ne fanno uscire uno solo. </w:t>
-      </w:r>
-      <w:r>
-        <w:rPr>
-          <w:rFonts w:ascii="Arial" w:hAnsi="Arial" w:cs="Arial"/>
-        </w:rPr>
-        <w:t>La Control Unit manda questi segnali all’ALU</w:t>
-      </w:r>
-      <w:r>
-        <w:rPr>
-          <w:rFonts w:ascii="Arial" w:hAnsi="Arial" w:cs="Arial"/>
-        </w:rPr>
-        <w:t xml:space="preserve">. L’ALU e i registri non sanno cosa sta succedendo è il multiplexer che ha </w:t>
-      </w:r>
-      <w:proofErr w:type="gramStart"/>
-      <w:r>
-        <w:rPr>
-          <w:rFonts w:ascii="Arial" w:hAnsi="Arial" w:cs="Arial"/>
-        </w:rPr>
-        <w:t>4</w:t>
-      </w:r>
-      <w:proofErr w:type="gramEnd"/>
-      <w:r>
-        <w:rPr>
-          <w:rFonts w:ascii="Arial" w:hAnsi="Arial" w:cs="Arial"/>
-        </w:rPr>
-        <w:t xml:space="preserve"> ingressi che decide che cosa far passare in base all’istruzione.</w:t>
-      </w:r>
-    </w:p>
-    <w:p>
-      <w:pPr>
-        <w:rPr>
-          <w:rFonts w:ascii="Arial" w:hAnsi="Arial" w:cs="Arial"/>
-        </w:rPr>
-      </w:pPr>
-      <w:r>
-        <w:rPr>
-          <w:rFonts w:ascii="Arial" w:hAnsi="Arial" w:cs="Arial"/>
-        </w:rPr>
-        <w:t>4 registri (</w:t>
-      </w:r>
-      <w:r>
-        <w:rPr>
-          <w:rFonts w:ascii="Arial" w:hAnsi="Arial" w:cs="Arial"/>
-        </w:rPr>
-        <w:t xml:space="preserve">ognuno a </w:t>
-      </w:r>
-      <w:r>
-        <w:rPr>
-          <w:rFonts w:ascii="Arial" w:hAnsi="Arial" w:cs="Arial"/>
-        </w:rPr>
-        <w:t>64 bit)</w:t>
-      </w:r>
-    </w:p>
-    <w:p>
-      <w:pPr>
-        <w:rPr>
-          <w:rFonts w:ascii="Arial" w:hAnsi="Arial" w:cs="Arial"/>
-        </w:rPr>
-      </w:pPr>
-      <w:r>
-        <w:rPr>
-          <w:rFonts w:ascii="Arial" w:hAnsi="Arial" w:cs="Arial"/>
-        </w:rPr>
-        <w:t>%EAX</w:t>
-      </w:r>
-      <w:r>
-        <w:rPr>
-          <w:rFonts w:ascii="Arial" w:hAnsi="Arial" w:cs="Arial"/>
-        </w:rPr>
-        <w:t xml:space="preserve"> -</w:t>
-      </w:r>
-    </w:p>
-    <w:p>
-      <w:pPr>
-        <w:rPr>
-          <w:rFonts w:ascii="Arial" w:hAnsi="Arial" w:cs="Arial"/>
-        </w:rPr>
-      </w:pPr>
-      <w:r>
-        <w:rPr>
-          <w:rFonts w:ascii="Arial" w:hAnsi="Arial" w:cs="Arial"/>
-        </w:rPr>
-        <w:t>%EBX</w:t>
-      </w:r>
-      <w:r>
-        <w:rPr>
-          <w:rFonts w:ascii="Arial" w:hAnsi="Arial" w:cs="Arial"/>
-        </w:rPr>
-        <w:t xml:space="preserve"> -            </w:t>
-      </w:r>
-      <w:r>
-        <w:rPr>
-          <w:rFonts w:ascii="Arial" w:hAnsi="Arial" w:cs="Arial"/>
-        </w:rPr>
-        <w:t xml:space="preserve">&gt;&gt;&gt;&gt; </w:t>
-      </w:r>
-    </w:p>
-    <w:p>
-      <w:pPr>
-        <w:rPr>
-          <w:rFonts w:ascii="Arial" w:hAnsi="Arial" w:cs="Arial"/>
-        </w:rPr>
-      </w:pPr>
-      <w:r>
-        <w:rPr>
-          <w:rFonts w:ascii="Arial" w:hAnsi="Arial" w:cs="Arial"/>
-        </w:rPr>
-        <w:t>%ECX</w:t>
-      </w:r>
-      <w:r>
-        <w:rPr>
-          <w:rFonts w:ascii="Arial" w:hAnsi="Arial" w:cs="Arial"/>
-        </w:rPr>
-        <w:t xml:space="preserve"> -</w:t>
-      </w:r>
-    </w:p>
-    <w:p>
-      <w:pPr>
-        <w:rPr>
-          <w:rFonts w:ascii="Arial" w:hAnsi="Arial" w:cs="Arial"/>
-        </w:rPr>
-      </w:pPr>
-      <w:r>
-        <w:rPr>
-          <w:rFonts w:ascii="Arial" w:hAnsi="Arial" w:cs="Arial"/>
-        </w:rPr>
-        <w:t xml:space="preserve">%EDX </w:t>
-      </w:r>
-      <w:r>
-        <w:rPr>
-          <w:rFonts w:ascii="Arial" w:hAnsi="Arial" w:cs="Arial"/>
-        </w:rPr>
-        <w:t>–</w:t>
-      </w:r>
-    </w:p>
-    <w:p>
-      <w:pPr>
-        <w:rPr>
-          <w:rFonts w:ascii="Arial" w:hAnsi="Arial" w:cs="Arial"/>
-        </w:rPr>
-      </w:pPr>
-      <w:r>
-        <w:rPr>
-          <w:rFonts w:ascii="Arial" w:hAnsi="Arial" w:cs="Arial"/>
-        </w:rPr>
-        <w:t>L’uscita della ALU va a tutti i registri</w:t>
-      </w:r>
-      <w:r>
-        <w:rPr>
-          <w:rFonts w:ascii="Arial" w:hAnsi="Arial" w:cs="Arial"/>
-        </w:rPr>
-        <w:t xml:space="preserve"> su cui posso scrivere</w:t>
-      </w:r>
-      <w:r>
-        <w:rPr>
-          <w:rFonts w:ascii="Arial" w:hAnsi="Arial" w:cs="Arial"/>
-        </w:rPr>
-        <w:t>: come faccio a capire su quale registro devo andare a scrivere?</w:t>
-      </w:r>
-      <w:r>
-        <w:rPr>
-          <w:rFonts w:ascii="Arial" w:hAnsi="Arial" w:cs="Arial"/>
-        </w:rPr>
-        <w:t xml:space="preserve"> Ogni registro ha un ulteriore fil</w:t>
-      </w:r>
-      <w:r>
-        <w:rPr>
-          <w:rFonts w:ascii="Arial" w:hAnsi="Arial" w:cs="Arial"/>
-        </w:rPr>
-        <w:t>o</w:t>
-      </w:r>
-      <w:r>
-        <w:rPr>
-          <w:rFonts w:ascii="Arial" w:hAnsi="Arial" w:cs="Arial"/>
-        </w:rPr>
-        <w:t xml:space="preserve">; solo il filo del registro corretto viene attivato dalla control </w:t>
-      </w:r>
-      <w:proofErr w:type="spellStart"/>
-      <w:r>
-        <w:rPr>
-          <w:rFonts w:ascii="Arial" w:hAnsi="Arial" w:cs="Arial"/>
-        </w:rPr>
-        <w:t>unit</w:t>
-      </w:r>
-      <w:proofErr w:type="spellEnd"/>
-      <w:r>
-        <w:rPr>
-          <w:rFonts w:ascii="Arial" w:hAnsi="Arial" w:cs="Arial"/>
-        </w:rPr>
-        <w:t>.</w:t>
-      </w:r>
-    </w:p>
-    <w:p>
-      <w:pPr>
-        <w:rPr>
-          <w:rFonts w:ascii="Arial" w:hAnsi="Arial" w:cs="Arial"/>
-        </w:rPr>
-      </w:pPr>
-      <w:r>
-        <w:rPr>
-          <w:rFonts w:ascii="Arial" w:hAnsi="Arial" w:cs="Arial"/>
-        </w:rPr>
-        <w:t>Quindi, l’informazione parte dai registri e va alla ALU</w:t>
-      </w:r>
-      <w:r>
-        <w:rPr>
-          <w:rFonts w:ascii="Arial" w:hAnsi="Arial" w:cs="Arial"/>
-        </w:rPr>
-        <w:t xml:space="preserve"> (che operazione fare)</w:t>
-      </w:r>
-      <w:r>
-        <w:rPr>
-          <w:rFonts w:ascii="Arial" w:hAnsi="Arial" w:cs="Arial"/>
-        </w:rPr>
-        <w:t xml:space="preserve"> e ai multiplexer</w:t>
-      </w:r>
-      <w:r>
-        <w:rPr>
-          <w:rFonts w:ascii="Arial" w:hAnsi="Arial" w:cs="Arial"/>
-        </w:rPr>
-        <w:t xml:space="preserve"> (che informazione far passare)</w:t>
-      </w:r>
-      <w:r>
-        <w:rPr>
-          <w:rFonts w:ascii="Arial" w:hAnsi="Arial" w:cs="Arial"/>
-        </w:rPr>
-        <w:t xml:space="preserve">, e poi la CU decide su quale registro memorizzare </w:t>
-      </w:r>
-      <w:r>
-        <w:rPr>
-          <w:rFonts w:ascii="Arial" w:hAnsi="Arial" w:cs="Arial"/>
-        </w:rPr>
-        <w:t>l’output</w:t>
-      </w:r>
-      <w:r>
-        <w:rPr>
-          <w:rFonts w:ascii="Arial" w:hAnsi="Arial" w:cs="Arial"/>
-        </w:rPr>
-        <w:t xml:space="preserve">. </w:t>
-      </w:r>
-    </w:p>
-    <w:p>
-      <w:pPr>
-        <w:ind w:left="0"/>
-        <w:rPr>
-          <w:rFonts w:ascii="Arial" w:hAnsi="Arial" w:cs="Arial"/>
-        </w:rPr>
-      </w:pPr>
-    </w:p>
-    <w:p>
-      <w:pPr>
-        <w:rPr>
-          <w:rFonts w:ascii="Arial" w:hAnsi="Arial" w:cs="Arial"/>
-        </w:rPr>
-      </w:pPr>
-      <w:r>
-        <w:rPr>
-          <w:rFonts w:ascii="Arial" w:hAnsi="Arial" w:cs="Arial"/>
-        </w:rPr>
-        <w:t>%EAX (5) + %EBX (</w:t>
-      </w:r>
-      <w:r>
-        <w:rPr>
-          <w:rFonts w:ascii="Arial" w:hAnsi="Arial" w:cs="Arial"/>
-        </w:rPr>
-        <w:t xml:space="preserve">3) </w:t>
-      </w:r>
-      <w:r>
-        <w:rPr>
-          <w:rFonts w:ascii="Arial" w:hAnsi="Arial" w:cs="Arial"/>
-        </w:rPr>
-        <w:sym w:font="Wingdings" w:char="F0E0"/>
-      </w:r>
-      <w:r>
-        <w:rPr>
-          <w:rFonts w:ascii="Arial" w:hAnsi="Arial" w:cs="Arial"/>
-        </w:rPr>
-        <w:t xml:space="preserve"> ADD </w:t>
-      </w:r>
-      <w:r>
-        <w:rPr>
-          <w:rFonts w:ascii="Arial" w:hAnsi="Arial" w:cs="Arial"/>
-        </w:rPr>
-        <w:sym w:font="Wingdings" w:char="F0E0"/>
-      </w:r>
-      <w:r>
-        <w:rPr>
-          <w:rFonts w:ascii="Arial" w:hAnsi="Arial" w:cs="Arial"/>
-        </w:rPr>
-        <w:t xml:space="preserve"> 8 </w:t>
-      </w:r>
-      <w:r>
-        <w:rPr>
-          <w:rFonts w:ascii="Arial" w:hAnsi="Arial" w:cs="Arial"/>
-        </w:rPr>
-        <w:sym w:font="Wingdings" w:char="F0E0"/>
-      </w:r>
-      <w:r>
-        <w:rPr>
-          <w:rFonts w:ascii="Arial" w:hAnsi="Arial" w:cs="Arial"/>
-        </w:rPr>
-        <w:t xml:space="preserve"> viene sovrascritto in %EAX</w:t>
-      </w:r>
-    </w:p>
-    <w:p>
-      <w:pPr>
-        <w:rPr>
-          <w:rFonts w:ascii="Arial" w:hAnsi="Arial" w:cs="Arial"/>
-        </w:rPr>
-      </w:pPr>
-    </w:p>
-    <w:p>
-      <w:pPr>
-        <w:rPr>
-          <w:rFonts w:ascii="Arial" w:hAnsi="Arial" w:cs="Arial"/>
-        </w:rPr>
-      </w:pPr>
-      <w:r>
-        <w:rPr>
-          <w:rFonts w:ascii="Arial" w:hAnsi="Arial" w:cs="Arial"/>
-        </w:rPr>
-        <w:t>2.</w:t>
-      </w:r>
-    </w:p>
-    <w:p>
-      <w:pPr>
-        <w:rPr>
-          <w:rFonts w:ascii="Arial" w:hAnsi="Arial" w:cs="Arial"/>
-        </w:rPr>
-      </w:pPr>
-      <w:r>
-        <w:rPr>
-          <w:rFonts w:ascii="Arial" w:hAnsi="Arial" w:cs="Arial"/>
-        </w:rPr>
-        <w:t xml:space="preserve">         Registro + valore in memoria del registro</w:t>
-      </w:r>
-    </w:p>
-    <w:p>
-      <w:pPr>
-        <w:rPr>
-          <w:rFonts w:ascii="Arial" w:hAnsi="Arial" w:cs="Arial"/>
-        </w:rPr>
-      </w:pPr>
-      <w:r>
-        <w:rPr>
-          <w:rFonts w:ascii="Arial" w:hAnsi="Arial" w:cs="Arial"/>
-        </w:rPr>
-        <w:t>ADD %EAX, [%</w:t>
-      </w:r>
-      <w:proofErr w:type="gramStart"/>
-      <w:r>
-        <w:rPr>
-          <w:rFonts w:ascii="Arial" w:hAnsi="Arial" w:cs="Arial"/>
-        </w:rPr>
-        <w:t xml:space="preserve">EBX]   </w:t>
-      </w:r>
-      <w:proofErr w:type="gramEnd"/>
-      <w:r>
-        <w:rPr>
-          <w:rFonts w:ascii="Arial" w:hAnsi="Arial" w:cs="Arial"/>
-        </w:rPr>
-        <w:t xml:space="preserve">%EAX = %EAX + il valore della cella di RAM di indirizzo </w:t>
-      </w:r>
-      <w:r>
-        <w:rPr>
-          <w:rFonts w:ascii="Arial" w:hAnsi="Arial" w:cs="Arial"/>
-        </w:rPr>
-        <w:t>%EBX</w:t>
-      </w:r>
-    </w:p>
-    <w:p>
-      <w:pPr>
-        <w:rPr>
-          <w:rFonts w:ascii="Arial" w:hAnsi="Arial" w:cs="Arial"/>
-          <w:lang w:val="en-US"/>
-        </w:rPr>
-      </w:pPr>
-      <w:r>
-        <w:rPr>
-          <w:rFonts w:ascii="Arial" w:hAnsi="Arial" w:cs="Arial"/>
-          <w:lang w:val="en-US"/>
-        </w:rPr>
-        <w:t>2346: 010110011...1011100</w:t>
-      </w:r>
-    </w:p>
-    <w:p>
-      <w:pPr>
-        <w:rPr>
-          <w:rFonts w:ascii="Arial" w:hAnsi="Arial" w:cs="Arial"/>
-          <w:lang w:val="en-US"/>
-        </w:rPr>
-      </w:pPr>
-      <w:r>
-        <w:rPr>
-          <w:rFonts w:ascii="Arial" w:hAnsi="Arial" w:cs="Arial"/>
-          <w:lang w:val="en-US"/>
-        </w:rPr>
-        <w:t>PC -&gt; MAR -&gt; address bus -&gt; MDR -&gt; IR</w:t>
-      </w:r>
-    </w:p>
-    <w:p>
-      <w:pPr>
-        <w:rPr>
-          <w:rFonts w:ascii="Arial" w:hAnsi="Arial" w:cs="Arial"/>
-        </w:rPr>
-      </w:pPr>
-      <w:r>
-        <w:rPr>
-          <w:rFonts w:ascii="Arial" w:hAnsi="Arial" w:cs="Arial"/>
-        </w:rPr>
-        <w:t>La IR capisce che deve recuperare i</w:t>
-      </w:r>
-      <w:r>
-        <w:rPr>
-          <w:rFonts w:ascii="Arial" w:hAnsi="Arial" w:cs="Arial"/>
-        </w:rPr>
-        <w:t>l secondo operando dalla memoria.</w:t>
-      </w:r>
-      <w:r>
-        <w:rPr>
-          <w:rFonts w:ascii="Arial" w:hAnsi="Arial" w:cs="Arial"/>
-        </w:rPr>
-        <w:t xml:space="preserve"> </w:t>
-      </w:r>
-    </w:p>
-    <w:p>
-      <w:pPr>
-        <w:rPr>
-          <w:rFonts w:ascii="Arial" w:hAnsi="Arial" w:cs="Arial"/>
-        </w:rPr>
-      </w:pPr>
-      <w:r>
-        <w:rPr>
-          <w:rFonts w:ascii="Arial" w:hAnsi="Arial" w:cs="Arial"/>
-        </w:rPr>
-        <w:t>Manda su MAR il valore di %</w:t>
-      </w:r>
-      <w:proofErr w:type="gramStart"/>
-      <w:r>
-        <w:rPr>
-          <w:rFonts w:ascii="Arial" w:hAnsi="Arial" w:cs="Arial"/>
-        </w:rPr>
-        <w:t xml:space="preserve">EBX </w:t>
-      </w:r>
-      <w:r>
-        <w:rPr>
-          <w:rFonts w:ascii="Arial" w:hAnsi="Arial" w:cs="Arial"/>
-        </w:rPr>
-        <w:t xml:space="preserve"> (</w:t>
-      </w:r>
-      <w:proofErr w:type="gramEnd"/>
-      <w:r>
-        <w:rPr>
-          <w:rFonts w:ascii="Arial" w:hAnsi="Arial" w:cs="Arial"/>
-        </w:rPr>
-        <w:t xml:space="preserve">locazione 3 in RAM con valore 82) </w:t>
+    </w:p>
+    <w:p>
+      <w:pPr>
+        <w:rPr>
+          <w:rFonts w:ascii="Arial" w:hAnsi="Arial" w:cs="Arial"/>
+        </w:rPr>
+      </w:pPr>
+      <w:r>
+        <w:rPr>
+          <w:rFonts w:ascii="Arial" w:hAnsi="Arial" w:cs="Arial"/>
+        </w:rPr>
+        <w:t xml:space="preserve">Manda su MAR il valore di %EBX </w:t>
+      </w:r>
+      <w:r>
+        <w:rPr>
+          <w:rFonts w:ascii="Arial" w:hAnsi="Arial" w:cs="Arial"/>
+        </w:rPr>
+        <w:t xml:space="preserve"> (locazione 3 in RAM con valore 82) </w:t>
       </w:r>
       <w:r>
         <w:rPr>
@@ -4574,21 +3845,7 @@
         <w:rPr>
           <w:rFonts w:ascii="Arial" w:hAnsi="Arial" w:cs="Arial"/>
         </w:rPr>
-        <w:t xml:space="preserve"> assumiamo </w:t>
-      </w:r>
-      <w:proofErr w:type="gramStart"/>
-      <w:r>
-        <w:rPr>
-          <w:rFonts w:ascii="Arial" w:hAnsi="Arial" w:cs="Arial"/>
-        </w:rPr>
-        <w:t>che</w:t>
-      </w:r>
-      <w:proofErr w:type="gramEnd"/>
-      <w:r>
-        <w:rPr>
-          <w:rFonts w:ascii="Arial" w:hAnsi="Arial" w:cs="Arial"/>
-        </w:rPr>
-        <w:t xml:space="preserve"> se l’ultima operazione ha dato risultato 0 il bit è 1, se ha dato risultato non zero il bit è 0</w:t>
+        <w:t xml:space="preserve"> assumiamo che se l’ultima operazione ha dato risultato 0 il bit è 1, se ha dato risultato non zero il bit è 0</w:t>
       </w:r>
     </w:p>
     <w:p>
@@ -4634,21 +3891,7 @@
         <w:rPr>
           <w:rFonts w:ascii="Arial" w:hAnsi="Arial" w:cs="Arial"/>
         </w:rPr>
-        <w:t xml:space="preserve">JZ 123 Jump </w:t>
-      </w:r>
-      <w:proofErr w:type="spellStart"/>
-      <w:r>
-        <w:rPr>
-          <w:rFonts w:ascii="Arial" w:hAnsi="Arial" w:cs="Arial"/>
-        </w:rPr>
-        <w:t>if</w:t>
-      </w:r>
-      <w:proofErr w:type="spellEnd"/>
-      <w:r>
-        <w:rPr>
-          <w:rFonts w:ascii="Arial" w:hAnsi="Arial" w:cs="Arial"/>
-        </w:rPr>
-        <w:t xml:space="preserve"> zero 123</w:t>
+        <w:t>JZ 123 Jump if zero 123</w:t>
       </w:r>
     </w:p>
     <w:p>
@@ -4758,35 +4001,7 @@
         <w:rPr>
           <w:rFonts w:ascii="Arial" w:hAnsi="Arial" w:cs="Arial"/>
         </w:rPr>
-        <w:t xml:space="preserve">Alla fine degli anni ‘70, la microprogrammazione permise di realizzare elaboratori con istruzioni molto complesse: CISC - </w:t>
-      </w:r>
-      <w:proofErr w:type="spellStart"/>
-      <w:r>
-        <w:rPr>
-          <w:rFonts w:ascii="Arial" w:hAnsi="Arial" w:cs="Arial"/>
-        </w:rPr>
-        <w:t>Complex</w:t>
-      </w:r>
-      <w:proofErr w:type="spellEnd"/>
-      <w:r>
-        <w:rPr>
-          <w:rFonts w:ascii="Arial" w:hAnsi="Arial" w:cs="Arial"/>
-        </w:rPr>
-        <w:t xml:space="preserve"> </w:t>
-      </w:r>
-      <w:proofErr w:type="spellStart"/>
-      <w:r>
-        <w:rPr>
-          <w:rFonts w:ascii="Arial" w:hAnsi="Arial" w:cs="Arial"/>
-        </w:rPr>
-        <w:t>Instruction</w:t>
-      </w:r>
-      <w:proofErr w:type="spellEnd"/>
-      <w:r>
-        <w:rPr>
-          <w:rFonts w:ascii="Arial" w:hAnsi="Arial" w:cs="Arial"/>
-        </w:rPr>
-        <w:t xml:space="preserve"> Set Computer </w:t>
+        <w:t xml:space="preserve">Alla fine degli anni ‘70, la microprogrammazione permise di realizzare elaboratori con istruzioni molto complesse: CISC - Complex Instruction Set Computer </w:t>
       </w:r>
       <w:r>
         <w:rPr>
@@ -4806,35 +4021,7 @@
         <w:rPr>
           <w:rFonts w:ascii="Arial" w:hAnsi="Arial" w:cs="Arial"/>
         </w:rPr>
-        <w:t xml:space="preserve">In contrapposizione a questa tendenza nacque l’idea di realizzare architetture con set di istruzioni più semplici: RISC – </w:t>
-      </w:r>
-      <w:proofErr w:type="spellStart"/>
-      <w:r>
-        <w:rPr>
-          <w:rFonts w:ascii="Arial" w:hAnsi="Arial" w:cs="Arial"/>
-        </w:rPr>
-        <w:t>Reduced</w:t>
-      </w:r>
-      <w:proofErr w:type="spellEnd"/>
-      <w:r>
-        <w:rPr>
-          <w:rFonts w:ascii="Arial" w:hAnsi="Arial" w:cs="Arial"/>
-        </w:rPr>
-        <w:t xml:space="preserve"> </w:t>
-      </w:r>
-      <w:proofErr w:type="spellStart"/>
-      <w:r>
-        <w:rPr>
-          <w:rFonts w:ascii="Arial" w:hAnsi="Arial" w:cs="Arial"/>
-        </w:rPr>
-        <w:t>Instruction</w:t>
-      </w:r>
-      <w:proofErr w:type="spellEnd"/>
-      <w:r>
-        <w:rPr>
-          <w:rFonts w:ascii="Arial" w:hAnsi="Arial" w:cs="Arial"/>
-        </w:rPr>
-        <w:t xml:space="preserve"> Set Computer </w:t>
+        <w:t xml:space="preserve">In contrapposizione a questa tendenza nacque l’idea di realizzare architetture con set di istruzioni più semplici: RISC – Reduced Instruction Set Computer </w:t>
       </w:r>
       <w:r>
         <w:rPr>
@@ -4846,21 +4033,7 @@
         <w:rPr>
           <w:rFonts w:ascii="Arial" w:hAnsi="Arial" w:cs="Arial"/>
         </w:rPr>
-        <w:t xml:space="preserve"> architetture molto complesse e grandi possono rimetterci a livello tecnico (ad esempio si surriscalda più facilmente, il sistema è impreciso a causa dell’</w:t>
-      </w:r>
-      <w:proofErr w:type="spellStart"/>
-      <w:r>
-        <w:rPr>
-          <w:rFonts w:ascii="Arial" w:hAnsi="Arial" w:cs="Arial"/>
-        </w:rPr>
-        <w:t>overclock</w:t>
-      </w:r>
-      <w:proofErr w:type="spellEnd"/>
-      <w:r>
-        <w:rPr>
-          <w:rFonts w:ascii="Arial" w:hAnsi="Arial" w:cs="Arial"/>
-        </w:rPr>
-        <w:t xml:space="preserve"> ecc.)</w:t>
+        <w:t xml:space="preserve"> architetture molto complesse e grandi possono rimetterci a livello tecnico (ad esempio si surriscalda più facilmente, il sistema è impreciso a causa dell’overclock ecc.)</w:t>
       </w:r>
     </w:p>
     <w:p>
@@ -4876,14 +4049,12 @@
         </w:rPr>
         <w:t xml:space="preserve">In CISC </w:t>
       </w:r>
-      <w:proofErr w:type="gramStart"/>
       <w:r>
         <w:rPr>
           <w:rFonts w:ascii="Arial" w:hAnsi="Arial" w:cs="Arial"/>
         </w:rPr>
         <w:t>dò</w:t>
       </w:r>
-      <w:proofErr w:type="gramEnd"/>
       <w:r>
         <w:rPr>
           <w:rFonts w:ascii="Arial" w:hAnsi="Arial" w:cs="Arial"/>
@@ -5026,19 +4197,11 @@
           <w:rFonts w:ascii="Arial" w:hAnsi="Arial" w:cs="Arial"/>
         </w:rPr>
       </w:pPr>
-      <w:proofErr w:type="gramStart"/>
-      <w:r>
-        <w:rPr>
-          <w:rFonts w:ascii="Arial" w:hAnsi="Arial" w:cs="Arial"/>
-        </w:rPr>
-        <w:t>Il pipeline</w:t>
-      </w:r>
-      <w:proofErr w:type="gramEnd"/>
-      <w:r>
-        <w:rPr>
-          <w:rFonts w:ascii="Arial" w:hAnsi="Arial" w:cs="Arial"/>
-        </w:rPr>
-        <w:t xml:space="preserve"> è come una catena di montaggio. I pezzi vengono assemblati in momenti diversi lungo la catena di montaggio, e </w:t>
+      <w:r>
+        <w:rPr>
+          <w:rFonts w:ascii="Arial" w:hAnsi="Arial" w:cs="Arial"/>
+        </w:rPr>
+        <w:t xml:space="preserve">Il pipeline è come una catena di montaggio. I pezzi vengono assemblati in momenti diversi lungo la catena di montaggio, e </w:t>
       </w:r>
       <w:r>
         <w:rPr>
@@ -5114,35 +4277,7 @@
         <w:rPr>
           <w:rFonts w:ascii="Arial" w:hAnsi="Arial" w:cs="Arial"/>
         </w:rPr>
-        <w:t xml:space="preserve">La prima unità fa il fetch. La seconda unità fa </w:t>
-      </w:r>
-      <w:proofErr w:type="spellStart"/>
-      <w:r>
-        <w:rPr>
-          <w:rFonts w:ascii="Arial" w:hAnsi="Arial" w:cs="Arial"/>
-        </w:rPr>
-        <w:t>decode</w:t>
-      </w:r>
-      <w:proofErr w:type="spellEnd"/>
-      <w:r>
-        <w:rPr>
-          <w:rFonts w:ascii="Arial" w:hAnsi="Arial" w:cs="Arial"/>
-        </w:rPr>
-        <w:t xml:space="preserve">; nel frattempo inizio già a fare il fetch della seconda istruzione perché il primo circuito è libero; quando la prima istruzione è al terzo stadio ho già iniziato la terza istruzione. Se tutto va a regime, in </w:t>
-      </w:r>
-      <w:proofErr w:type="gramStart"/>
-      <w:r>
-        <w:rPr>
-          <w:rFonts w:ascii="Arial" w:hAnsi="Arial" w:cs="Arial"/>
-        </w:rPr>
-        <w:t>9</w:t>
-      </w:r>
-      <w:proofErr w:type="gramEnd"/>
-      <w:r>
-        <w:rPr>
-          <w:rFonts w:ascii="Arial" w:hAnsi="Arial" w:cs="Arial"/>
-        </w:rPr>
-        <w:t xml:space="preserve"> cicli di clock finisco un’istruzione. Il ciclo di clock può essere più</w:t>
+        <w:t>La prima unità fa il fetch. La seconda unità fa decode; nel frattempo inizio già a fare il fetch della seconda istruzione perché il primo circuito è libero; quando la prima istruzione è al terzo stadio ho già iniziato la terza istruzione. Se tutto va a regime, in 9 cicli di clock finisco un’istruzione. Il ciclo di clock può essere più</w:t>
       </w:r>
       <w:r>
         <w:rPr>
@@ -5180,21 +4315,7 @@
         <w:rPr>
           <w:rFonts w:ascii="Arial" w:hAnsi="Arial" w:cs="Arial"/>
         </w:rPr>
-        <w:t xml:space="preserve">. </w:t>
-      </w:r>
-      <w:proofErr w:type="gramStart"/>
-      <w:r>
-        <w:rPr>
-          <w:rFonts w:ascii="Arial" w:hAnsi="Arial" w:cs="Arial"/>
-        </w:rPr>
-        <w:t>Ad esempio</w:t>
-      </w:r>
-      <w:proofErr w:type="gramEnd"/>
-      <w:r>
-        <w:rPr>
-          <w:rFonts w:ascii="Arial" w:hAnsi="Arial" w:cs="Arial"/>
-        </w:rPr>
-        <w:t xml:space="preserve"> solo</w:t>
+        <w:t>. Ad esempio solo</w:t>
       </w:r>
       <w:r>
         <w:rPr>
@@ -5240,33 +4361,23 @@
           <w:rFonts w:ascii="Arial" w:hAnsi="Arial" w:cs="Arial"/>
         </w:rPr>
       </w:pPr>
-      <w:proofErr w:type="gramStart"/>
       <w:r>
         <w:rPr>
           <w:rFonts w:ascii="Arial" w:hAnsi="Arial" w:cs="Arial"/>
         </w:rPr>
         <w:t>Il pipeline</w:t>
       </w:r>
-      <w:proofErr w:type="gramEnd"/>
       <w:r>
         <w:rPr>
           <w:rFonts w:ascii="Arial" w:hAnsi="Arial" w:cs="Arial"/>
         </w:rPr>
         <w:t xml:space="preserve"> si trova in qualunque calcolatore di fascia medio-alta perché va veloce e costa poco. </w:t>
       </w:r>
-      <w:proofErr w:type="gramStart"/>
-      <w:r>
-        <w:rPr>
-          <w:rFonts w:ascii="Arial" w:hAnsi="Arial" w:cs="Arial"/>
-        </w:rPr>
-        <w:t>Il pipeline</w:t>
-      </w:r>
-      <w:proofErr w:type="gramEnd"/>
-      <w:r>
-        <w:rPr>
-          <w:rFonts w:ascii="Arial" w:hAnsi="Arial" w:cs="Arial"/>
-        </w:rPr>
-        <w:t xml:space="preserve"> è limitato; non può avere più di sette stadi. </w:t>
+      <w:r>
+        <w:rPr>
+          <w:rFonts w:ascii="Arial" w:hAnsi="Arial" w:cs="Arial"/>
+        </w:rPr>
+        <w:t xml:space="preserve">Il pipeline è limitato; non può avere più di sette stadi. </w:t>
       </w:r>
     </w:p>
     <w:p>
@@ -5427,21 +4538,7 @@
         <w:rPr>
           <w:rFonts w:ascii="Arial" w:hAnsi="Arial" w:cs="Arial"/>
         </w:rPr>
-        <w:t xml:space="preserve"> Ogni core esegue un’istruzione; </w:t>
-      </w:r>
-      <w:proofErr w:type="gramStart"/>
-      <w:r>
-        <w:rPr>
-          <w:rFonts w:ascii="Arial" w:hAnsi="Arial" w:cs="Arial"/>
-        </w:rPr>
-        <w:t>ad esempio</w:t>
-      </w:r>
-      <w:proofErr w:type="gramEnd"/>
-      <w:r>
-        <w:rPr>
-          <w:rFonts w:ascii="Arial" w:hAnsi="Arial" w:cs="Arial"/>
-        </w:rPr>
-        <w:t xml:space="preserve"> se abbiamo 6 core, fanno 6 istruzioni alla volta. </w:t>
+        <w:t xml:space="preserve"> Ogni core esegue un’istruzione; ad esempio se abbiamo 6 core, fanno 6 istruzioni alla volta. </w:t>
       </w:r>
     </w:p>
     <w:p>
@@ -5613,27 +4710,13 @@
         <w:rPr>
           <w:rFonts w:ascii="Arial" w:hAnsi="Arial" w:cs="Arial"/>
         </w:rPr>
-        <w:t xml:space="preserve">, ma con registri diversi (e quindi dati diversi). Ad esempio con un processore del genere posso fare molto </w:t>
-      </w:r>
-      <w:proofErr w:type="gramStart"/>
-      <w:r>
-        <w:rPr>
-          <w:rFonts w:ascii="Arial" w:hAnsi="Arial" w:cs="Arial"/>
-        </w:rPr>
-        <w:t xml:space="preserve">velocemente </w:t>
-      </w:r>
-      <w:r>
-        <w:rPr>
-          <w:rFonts w:ascii="Arial" w:hAnsi="Arial" w:cs="Arial"/>
-        </w:rPr>
-        <w:t xml:space="preserve"> lo</w:t>
-      </w:r>
-      <w:proofErr w:type="gramEnd"/>
-      <w:r>
-        <w:rPr>
-          <w:rFonts w:ascii="Arial" w:hAnsi="Arial" w:cs="Arial"/>
-        </w:rPr>
-        <w:t xml:space="preserve"> </w:t>
+        <w:t xml:space="preserve">, ma con registri diversi (e quindi dati diversi). Ad esempio con un processore del genere posso fare molto velocemente </w:t>
+      </w:r>
+      <w:r>
+        <w:rPr>
+          <w:rFonts w:ascii="Arial" w:hAnsi="Arial" w:cs="Arial"/>
+        </w:rPr>
+        <w:t xml:space="preserve"> lo </w:t>
       </w:r>
       <w:r>
         <w:rPr>
@@ -5771,68 +4854,40 @@
         <w:rPr>
           <w:rFonts w:ascii="Arial" w:hAnsi="Arial" w:cs="Arial"/>
         </w:rPr>
-        <w:t xml:space="preserve"> può essere multicore o pipeline. Accedono a una </w:t>
-      </w:r>
-      <w:proofErr w:type="spellStart"/>
-      <w:r>
-        <w:rPr>
-          <w:rFonts w:ascii="Arial" w:hAnsi="Arial" w:cs="Arial"/>
-        </w:rPr>
-        <w:t>shared</w:t>
-      </w:r>
-      <w:proofErr w:type="spellEnd"/>
+        <w:t xml:space="preserve"> può essere multicore o pipeline. Accedono a una shared memory e collaborano tutti insieme</w:t>
+      </w:r>
+      <w:r>
+        <w:rPr>
+          <w:rFonts w:ascii="Arial" w:hAnsi="Arial" w:cs="Arial"/>
+        </w:rPr>
+        <w:t>, non eseguono necessariamente le stesse istruzioni</w:t>
+      </w:r>
+      <w:r>
+        <w:rPr>
+          <w:rFonts w:ascii="Arial" w:hAnsi="Arial" w:cs="Arial"/>
+        </w:rPr>
+        <w:t>.</w:t>
+      </w:r>
+    </w:p>
+    <w:p>
+      <w:pPr>
+        <w:ind w:left="0"/>
+        <w:rPr>
+          <w:rFonts w:ascii="Arial" w:hAnsi="Arial" w:cs="Arial"/>
+        </w:rPr>
+      </w:pPr>
+      <w:r>
+        <w:rPr>
+          <w:rFonts w:ascii="Arial" w:hAnsi="Arial" w:cs="Arial"/>
+        </w:rPr>
+        <w:t>Posso anche implementare le memorie locali.</w:t>
+      </w:r>
       <w:r>
         <w:rPr>
           <w:rFonts w:ascii="Arial" w:hAnsi="Arial" w:cs="Arial"/>
         </w:rPr>
         <w:t xml:space="preserve"> </w:t>
       </w:r>
-      <w:proofErr w:type="spellStart"/>
-      <w:r>
-        <w:rPr>
-          <w:rFonts w:ascii="Arial" w:hAnsi="Arial" w:cs="Arial"/>
-        </w:rPr>
-        <w:t>memory</w:t>
-      </w:r>
-      <w:proofErr w:type="spellEnd"/>
-      <w:r>
-        <w:rPr>
-          <w:rFonts w:ascii="Arial" w:hAnsi="Arial" w:cs="Arial"/>
-        </w:rPr>
-        <w:t xml:space="preserve"> e collaborano tutti insieme</w:t>
-      </w:r>
-      <w:r>
-        <w:rPr>
-          <w:rFonts w:ascii="Arial" w:hAnsi="Arial" w:cs="Arial"/>
-        </w:rPr>
-        <w:t>, non eseguono necessariamente le stesse istruzioni</w:t>
-      </w:r>
-      <w:r>
-        <w:rPr>
-          <w:rFonts w:ascii="Arial" w:hAnsi="Arial" w:cs="Arial"/>
-        </w:rPr>
-        <w:t>.</w:t>
-      </w:r>
-    </w:p>
-    <w:p>
-      <w:pPr>
-        <w:ind w:left="0"/>
-        <w:rPr>
-          <w:rFonts w:ascii="Arial" w:hAnsi="Arial" w:cs="Arial"/>
-        </w:rPr>
-      </w:pPr>
-      <w:r>
-        <w:rPr>
-          <w:rFonts w:ascii="Arial" w:hAnsi="Arial" w:cs="Arial"/>
-        </w:rPr>
-        <w:t>Posso anche implementare le memorie locali.</w:t>
-      </w:r>
-      <w:r>
-        <w:rPr>
-          <w:rFonts w:ascii="Arial" w:hAnsi="Arial" w:cs="Arial"/>
-        </w:rPr>
-        <w:t xml:space="preserve"> </w:t>
-      </w:r>
     </w:p>
     <w:p>
       <w:pPr>
@@ -5861,7 +4916,6 @@
         </w:rPr>
         <w:t xml:space="preserve">Posso quindi implementare un </w:t>
       </w:r>
-      <w:proofErr w:type="spellStart"/>
       <w:r>
         <w:rPr>
           <w:rFonts w:ascii="Arial" w:hAnsi="Arial" w:cs="Arial"/>
@@ -5870,7 +4924,6 @@
         </w:rPr>
         <w:t>multicomputer</w:t>
       </w:r>
-      <w:proofErr w:type="spellEnd"/>
       <w:r>
         <w:rPr>
           <w:rFonts w:ascii="Arial" w:hAnsi="Arial" w:cs="Arial"/>
@@ -6064,49 +5117,7 @@
         <w:rPr>
           <w:rFonts w:ascii="Arial" w:hAnsi="Arial" w:cs="Arial"/>
         </w:rPr>
-        <w:t xml:space="preserve">La differenza principale tra cache e registri è che i secondi vengono trattati a livello </w:t>
-      </w:r>
-      <w:proofErr w:type="spellStart"/>
-      <w:r>
-        <w:rPr>
-          <w:rFonts w:ascii="Arial" w:hAnsi="Arial" w:cs="Arial"/>
-        </w:rPr>
-        <w:t>assembler</w:t>
-      </w:r>
-      <w:proofErr w:type="spellEnd"/>
-      <w:r>
-        <w:rPr>
-          <w:rFonts w:ascii="Arial" w:hAnsi="Arial" w:cs="Arial"/>
-        </w:rPr>
-        <w:t xml:space="preserve">. Chi programma in </w:t>
-      </w:r>
-      <w:proofErr w:type="spellStart"/>
-      <w:r>
-        <w:rPr>
-          <w:rFonts w:ascii="Arial" w:hAnsi="Arial" w:cs="Arial"/>
-        </w:rPr>
-        <w:t>assembler</w:t>
-      </w:r>
-      <w:proofErr w:type="spellEnd"/>
-      <w:r>
-        <w:rPr>
-          <w:rFonts w:ascii="Arial" w:hAnsi="Arial" w:cs="Arial"/>
-        </w:rPr>
-        <w:t xml:space="preserve"> deve avere presente quali sono i registri. Il programmatore </w:t>
-      </w:r>
-      <w:proofErr w:type="spellStart"/>
-      <w:r>
-        <w:rPr>
-          <w:rFonts w:ascii="Arial" w:hAnsi="Arial" w:cs="Arial"/>
-        </w:rPr>
-        <w:t>assembler</w:t>
-      </w:r>
-      <w:proofErr w:type="spellEnd"/>
-      <w:r>
-        <w:rPr>
-          <w:rFonts w:ascii="Arial" w:hAnsi="Arial" w:cs="Arial"/>
-        </w:rPr>
-        <w:t xml:space="preserve"> invece non vede la cache, la quale si ricorda i segnali che ha visto passare; se ha un segnale nuovo lo recupera dalla RAM. </w:t>
+        <w:t xml:space="preserve">La differenza principale tra cache e registri è che i secondi vengono trattati a livello assembler. Chi programma in assembler deve avere presente quali sono i registri. Il programmatore assembler invece non vede la cache, la quale si ricorda i segnali che ha visto passare; se ha un segnale nuovo lo recupera dalla RAM. </w:t>
       </w:r>
     </w:p>
     <w:p>
@@ -6248,21 +5259,7 @@
         <w:rPr>
           <w:rFonts w:ascii="Arial" w:hAnsi="Arial" w:cs="Arial"/>
         </w:rPr>
-        <w:t>La capacità (</w:t>
-      </w:r>
-      <w:proofErr w:type="gramStart"/>
-      <w:r>
-        <w:rPr>
-          <w:rFonts w:ascii="Arial" w:hAnsi="Arial" w:cs="Arial"/>
-        </w:rPr>
-        <w:t>q.tà</w:t>
-      </w:r>
-      <w:proofErr w:type="gramEnd"/>
-      <w:r>
-        <w:rPr>
-          <w:rFonts w:ascii="Arial" w:hAnsi="Arial" w:cs="Arial"/>
-        </w:rPr>
-        <w:t xml:space="preserve"> di byte) cresce scendendo la piramide</w:t>
+        <w:t>La capacità (q.tà di byte) cresce scendendo la piramide</w:t>
       </w:r>
     </w:p>
     <w:p>
@@ -6308,7 +5305,7 @@
           <w:noProof/>
         </w:rPr>
         <w:drawing>
-          <wp:inline distT="0" distB="0" distL="0" distR="0" wp14:anchorId="4237F2C0" wp14:editId="6AD39C04">
+          <wp:inline distT="0" distB="0" distL="0" distR="0" wp14:anchorId="4237F2C0" wp14:editId="74B72B1D">
             <wp:extent cx="2143125" cy="1384935"/>
             <wp:effectExtent l="0" t="0" r="9525" b="5715"/>
             <wp:docPr id="1103205215" name="Immagine 1" descr="Immagine che contiene testo, Carattere, schermata, numero&#10;&#10;Descrizione generata automaticamente"/>
@@ -6394,21 +5391,7 @@
         <w:rPr>
           <w:rFonts w:ascii="Arial" w:hAnsi="Arial" w:cs="Arial"/>
         </w:rPr>
-        <w:t xml:space="preserve">big </w:t>
-      </w:r>
-      <w:proofErr w:type="spellStart"/>
-      <w:r>
-        <w:rPr>
-          <w:rFonts w:ascii="Arial" w:hAnsi="Arial" w:cs="Arial"/>
-        </w:rPr>
-        <w:t>endian</w:t>
-      </w:r>
-      <w:proofErr w:type="spellEnd"/>
-      <w:r>
-        <w:rPr>
-          <w:rFonts w:ascii="Arial" w:hAnsi="Arial" w:cs="Arial"/>
-        </w:rPr>
-        <w:t xml:space="preserve"> (indirizzi assegnati da sx a dx</w:t>
+        <w:t>big endian (indirizzi assegnati da sx a dx</w:t>
       </w:r>
       <w:r>
         <w:rPr>
@@ -6439,21 +5422,7 @@
         <w:rPr>
           <w:rFonts w:ascii="Arial" w:hAnsi="Arial" w:cs="Arial"/>
         </w:rPr>
-        <w:t xml:space="preserve">litte </w:t>
-      </w:r>
-      <w:proofErr w:type="spellStart"/>
-      <w:r>
-        <w:rPr>
-          <w:rFonts w:ascii="Arial" w:hAnsi="Arial" w:cs="Arial"/>
-        </w:rPr>
-        <w:t>endian</w:t>
-      </w:r>
-      <w:proofErr w:type="spellEnd"/>
-      <w:r>
-        <w:rPr>
-          <w:rFonts w:ascii="Arial" w:hAnsi="Arial" w:cs="Arial"/>
-        </w:rPr>
-        <w:t xml:space="preserve"> (opposto)</w:t>
+        <w:t>litte endian (opposto)</w:t>
       </w:r>
     </w:p>
     <w:p>
@@ -6770,7 +5739,6 @@
         </w:rPr>
         <w:t xml:space="preserve"> </w:t>
       </w:r>
-      <w:proofErr w:type="gramStart"/>
       <w:r>
         <w:rPr>
           <w:rFonts w:ascii="Arial" w:hAnsi="Arial" w:cs="Arial"/>
@@ -6783,14 +5751,7 @@
         <w:rPr>
           <w:rFonts w:ascii="Arial" w:hAnsi="Arial" w:cs="Arial"/>
         </w:rPr>
-        <w:t>è</w:t>
-      </w:r>
-      <w:proofErr w:type="gramEnd"/>
-      <w:r>
-        <w:rPr>
-          <w:rFonts w:ascii="Arial" w:hAnsi="Arial" w:cs="Arial"/>
-        </w:rPr>
-        <w:t xml:space="preserve"> molto più piccolo di </w:t>
+        <w:t xml:space="preserve">è molto più piccolo di </w:t>
       </w:r>
       <w:r>
         <w:rPr>
@@ -7036,7 +5997,19 @@
               <w:rPr>
                 <w:rFonts w:ascii="Cambria Math" w:hAnsi="Cambria Math" w:cs="Arial"/>
               </w:rPr>
-              <m:t>c+m</m:t>
+              <m:t>c</m:t>
+            </m:r>
+            <m:r>
+              <w:rPr>
+                <w:rFonts w:ascii="Cambria Math" w:hAnsi="Cambria Math" w:cs="Arial"/>
+              </w:rPr>
+              <m:t>+</m:t>
+            </m:r>
+            <m:r>
+              <w:rPr>
+                <w:rFonts w:ascii="Cambria Math" w:hAnsi="Cambria Math" w:cs="Arial"/>
+              </w:rPr>
+              <m:t>m</m:t>
             </m:r>
           </m:e>
         </m:d>
@@ -7065,21 +6038,7 @@
         <w:rPr>
           <w:rFonts w:ascii="Arial" w:hAnsi="Arial" w:cs="Arial"/>
         </w:rPr>
-        <w:t xml:space="preserve">Osserviamo </w:t>
-      </w:r>
-      <w:proofErr w:type="gramStart"/>
-      <w:r>
-        <w:rPr>
-          <w:rFonts w:ascii="Arial" w:hAnsi="Arial" w:cs="Arial"/>
-        </w:rPr>
-        <w:t>che</w:t>
-      </w:r>
-      <w:proofErr w:type="gramEnd"/>
-      <w:r>
-        <w:rPr>
-          <w:rFonts w:ascii="Arial" w:hAnsi="Arial" w:cs="Arial"/>
-        </w:rPr>
-        <w:t xml:space="preserve"> quando h si avvicina ad 1, il tempo medio t si avvicina a c, mentre quando h si avvicina a 0, t si avvicina a </w:t>
+        <w:t xml:space="preserve">Osserviamo che quando h si avvicina ad 1, il tempo medio t si avvicina a c, mentre quando h si avvicina a 0, t si avvicina a </w:t>
       </w:r>
       <m:oMath>
         <m:r>
@@ -7494,21 +6453,7 @@
         <w:rPr>
           <w:rFonts w:ascii="Arial" w:hAnsi="Arial" w:cs="Arial"/>
         </w:rPr>
-        <w:t xml:space="preserve">CD-RW: </w:t>
-      </w:r>
-      <w:proofErr w:type="spellStart"/>
-      <w:r>
-        <w:rPr>
-          <w:rFonts w:ascii="Arial" w:hAnsi="Arial" w:cs="Arial"/>
-        </w:rPr>
-        <w:t>ri</w:t>
-      </w:r>
-      <w:proofErr w:type="spellEnd"/>
-      <w:r>
-        <w:rPr>
-          <w:rFonts w:ascii="Arial" w:hAnsi="Arial" w:cs="Arial"/>
-        </w:rPr>
-        <w:t xml:space="preserve">-scrivibili più volte </w:t>
+        <w:t xml:space="preserve">CD-RW: ri-scrivibili più volte </w:t>
       </w:r>
     </w:p>
     <w:p>
@@ -7572,21 +6517,7 @@
         <w:rPr>
           <w:rFonts w:ascii="Arial" w:hAnsi="Arial" w:cs="Arial"/>
         </w:rPr>
-        <w:t>, monitor (il quale richiede una specifica scheda video che contiene un processore detto GPU (</w:t>
-      </w:r>
-      <w:proofErr w:type="spellStart"/>
-      <w:r>
-        <w:rPr>
-          <w:rFonts w:ascii="Arial" w:hAnsi="Arial" w:cs="Arial"/>
-        </w:rPr>
-        <w:t>Graphical</w:t>
-      </w:r>
-      <w:proofErr w:type="spellEnd"/>
-      <w:r>
-        <w:rPr>
-          <w:rFonts w:ascii="Arial" w:hAnsi="Arial" w:cs="Arial"/>
-        </w:rPr>
-        <w:t xml:space="preserve"> Processing Unit). Lo schermo è una griglia di punti </w:t>
+        <w:t xml:space="preserve">, monitor (il quale richiede una specifica scheda video che contiene un processore detto GPU (Graphical Processing Unit). Lo schermo è una griglia di punti </w:t>
       </w:r>
       <w:r>
         <w:rPr>
@@ -7638,35 +6569,7 @@
         <w:rPr>
           <w:rFonts w:ascii="Arial" w:hAnsi="Arial" w:cs="Arial"/>
         </w:rPr>
-        <w:t xml:space="preserve"> (</w:t>
-      </w:r>
-      <w:proofErr w:type="spellStart"/>
-      <w:r>
-        <w:rPr>
-          <w:rFonts w:ascii="Arial" w:hAnsi="Arial" w:cs="Arial"/>
-        </w:rPr>
-        <w:t>direct</w:t>
-      </w:r>
-      <w:proofErr w:type="spellEnd"/>
-      <w:r>
-        <w:rPr>
-          <w:rFonts w:ascii="Arial" w:hAnsi="Arial" w:cs="Arial"/>
-        </w:rPr>
-        <w:t xml:space="preserve"> </w:t>
-      </w:r>
-      <w:proofErr w:type="spellStart"/>
-      <w:r>
-        <w:rPr>
-          <w:rFonts w:ascii="Arial" w:hAnsi="Arial" w:cs="Arial"/>
-        </w:rPr>
-        <w:t>memory</w:t>
-      </w:r>
-      <w:proofErr w:type="spellEnd"/>
-      <w:r>
-        <w:rPr>
-          <w:rFonts w:ascii="Arial" w:hAnsi="Arial" w:cs="Arial"/>
-        </w:rPr>
-        <w:t xml:space="preserve"> access). </w:t>
+        <w:t xml:space="preserve"> (direct memory access). </w:t>
       </w:r>
       <w:r>
         <w:rPr>
@@ -7859,6 +6762,7 @@
       <w:r>
         <w:rPr>
           <w:rFonts w:ascii="Arial" w:hAnsi="Arial" w:cs="Arial"/>
+          <w:noProof/>
         </w:rPr>
         <w:drawing>
           <wp:inline distT="0" distB="0" distL="0" distR="0" wp14:anchorId="4455FD48" wp14:editId="6F842226">
@@ -7996,27 +6900,13 @@
         <w:rPr>
           <w:rFonts w:ascii="Arial" w:hAnsi="Arial" w:cs="Arial"/>
         </w:rPr>
-        <w:t xml:space="preserve"> (AND, OR, NOT</w:t>
-      </w:r>
-      <w:proofErr w:type="gramStart"/>
-      <w:r>
-        <w:rPr>
-          <w:rFonts w:ascii="Arial" w:hAnsi="Arial" w:cs="Arial"/>
-        </w:rPr>
-        <w:t xml:space="preserve">) </w:t>
-      </w:r>
-      <w:r>
-        <w:rPr>
-          <w:rFonts w:ascii="Arial" w:hAnsi="Arial" w:cs="Arial"/>
-        </w:rPr>
-        <w:t>,</w:t>
-      </w:r>
-      <w:proofErr w:type="gramEnd"/>
-      <w:r>
-        <w:rPr>
-          <w:rFonts w:ascii="Arial" w:hAnsi="Arial" w:cs="Arial"/>
-        </w:rPr>
-        <w:t xml:space="preserve"> delle costanti</w:t>
+        <w:t xml:space="preserve"> (AND, OR, NOT) </w:t>
+      </w:r>
+      <w:r>
+        <w:rPr>
+          <w:rFonts w:ascii="Arial" w:hAnsi="Arial" w:cs="Arial"/>
+        </w:rPr>
+        <w:t>, delle costanti</w:t>
       </w:r>
       <w:r>
         <w:rPr>
@@ -8562,6 +7452,7 @@
       <w:r>
         <w:rPr>
           <w:rFonts w:ascii="Arial" w:hAnsi="Arial" w:cs="Arial"/>
+          <w:noProof/>
         </w:rPr>
         <w:drawing>
           <wp:anchor distT="0" distB="0" distL="114300" distR="114300" simplePos="0" relativeHeight="251659264" behindDoc="0" locked="0" layoutInCell="1" allowOverlap="1" wp14:anchorId="74B37430" wp14:editId="4DC41969">
@@ -8773,6 +7664,7 @@
       <w:r>
         <w:rPr>
           <w:rFonts w:ascii="Arial" w:hAnsi="Arial" w:cs="Arial"/>
+          <w:noProof/>
         </w:rPr>
         <w:lastRenderedPageBreak/>
         <w:drawing>
@@ -8830,41 +7722,13 @@
         <w:rPr>
           <w:rFonts w:ascii="Arial" w:hAnsi="Arial" w:cs="Arial"/>
         </w:rPr>
-        <w:t>***</w:t>
-      </w:r>
-      <w:proofErr w:type="spellStart"/>
-      <w:r>
-        <w:rPr>
-          <w:rFonts w:ascii="Arial" w:hAnsi="Arial" w:cs="Arial"/>
-        </w:rPr>
-        <w:t>i</w:t>
-      </w:r>
-      <w:r>
-        <w:rPr>
-          <w:rFonts w:ascii="Arial" w:hAnsi="Arial" w:cs="Arial"/>
-        </w:rPr>
-        <w:t>dempotent</w:t>
-      </w:r>
-      <w:proofErr w:type="spellEnd"/>
-      <w:r>
-        <w:rPr>
-          <w:rFonts w:ascii="Arial" w:hAnsi="Arial" w:cs="Arial"/>
-        </w:rPr>
-        <w:t xml:space="preserve"> </w:t>
-      </w:r>
-      <w:proofErr w:type="spellStart"/>
-      <w:r>
-        <w:rPr>
-          <w:rFonts w:ascii="Arial" w:hAnsi="Arial" w:cs="Arial"/>
-        </w:rPr>
-        <w:t>law</w:t>
-      </w:r>
-      <w:proofErr w:type="spellEnd"/>
-      <w:r>
-        <w:rPr>
-          <w:rFonts w:ascii="Arial" w:hAnsi="Arial" w:cs="Arial"/>
-        </w:rPr>
-        <w:t xml:space="preserve"> </w:t>
+        <w:t>***i</w:t>
+      </w:r>
+      <w:r>
+        <w:rPr>
+          <w:rFonts w:ascii="Arial" w:hAnsi="Arial" w:cs="Arial"/>
+        </w:rPr>
+        <w:t xml:space="preserve">dempotent law </w:t>
       </w:r>
       <w:r>
         <w:rPr>
@@ -8918,21 +7782,7 @@
         <w:rPr>
           <w:rFonts w:ascii="Arial" w:hAnsi="Arial" w:cs="Arial"/>
         </w:rPr>
-        <w:t xml:space="preserve">La legge di De Morgan dice </w:t>
-      </w:r>
-      <w:proofErr w:type="gramStart"/>
-      <w:r>
-        <w:rPr>
-          <w:rFonts w:ascii="Arial" w:hAnsi="Arial" w:cs="Arial"/>
-        </w:rPr>
-        <w:t>che</w:t>
-      </w:r>
-      <w:proofErr w:type="gramEnd"/>
-      <w:r>
-        <w:rPr>
-          <w:rFonts w:ascii="Arial" w:hAnsi="Arial" w:cs="Arial"/>
-        </w:rPr>
-        <w:t xml:space="preserve"> se abbiamo una negazione di una AND, </w:t>
+        <w:t xml:space="preserve">La legge di De Morgan dice che se abbiamo una negazione di una AND, </w:t>
       </w:r>
       <w:r>
         <w:rPr>
@@ -9517,21 +8367,7 @@
         <w:rPr>
           <w:rFonts w:ascii="Arial" w:hAnsi="Arial" w:cs="Arial"/>
         </w:rPr>
-        <w:t xml:space="preserve">inverse </w:t>
-      </w:r>
-      <w:proofErr w:type="spellStart"/>
-      <w:r>
-        <w:rPr>
-          <w:rFonts w:ascii="Arial" w:hAnsi="Arial" w:cs="Arial"/>
-        </w:rPr>
-        <w:t>law</w:t>
-      </w:r>
-      <w:proofErr w:type="spellEnd"/>
-      <w:r>
-        <w:rPr>
-          <w:rFonts w:ascii="Arial" w:hAnsi="Arial" w:cs="Arial"/>
-        </w:rPr>
-        <w:t xml:space="preserve"> OR </w:t>
+        <w:t xml:space="preserve">inverse law OR </w:t>
       </w:r>
       <w:r>
         <w:rPr>
@@ -9758,13 +8594,7 @@
             <w:rPr>
               <w:rFonts w:ascii="Cambria Math" w:hAnsi="Cambria Math" w:cs="Arial"/>
             </w:rPr>
-            <m:t>=</m:t>
-          </m:r>
-          <m:r>
-            <w:rPr>
-              <w:rFonts w:ascii="Cambria Math" w:hAnsi="Cambria Math" w:cs="Arial"/>
-            </w:rPr>
-            <m:t xml:space="preserve"> </m:t>
+            <m:t xml:space="preserve">= </m:t>
           </m:r>
           <m:bar>
             <m:barPr>
@@ -9841,13 +8671,7 @@
           <w:rPr>
             <w:rFonts w:ascii="Cambria Math" w:hAnsi="Cambria Math" w:cs="Arial"/>
           </w:rPr>
-          <m:t>→</m:t>
-        </m:r>
-        <m:r>
-          <w:rPr>
-            <w:rFonts w:ascii="Cambria Math" w:hAnsi="Cambria Math" w:cs="Arial"/>
-          </w:rPr>
-          <m:t>A</m:t>
+          <m:t>→A</m:t>
         </m:r>
         <m:acc>
           <m:accPr>
@@ -10140,19 +8964,11 @@
           <w:rFonts w:ascii="Arial" w:hAnsi="Arial" w:cs="Arial"/>
         </w:rPr>
       </w:pPr>
-      <w:proofErr w:type="gramStart"/>
-      <w:r>
-        <w:rPr>
-          <w:rFonts w:ascii="Arial" w:hAnsi="Arial" w:cs="Arial"/>
-        </w:rPr>
-        <w:t>Alla fine</w:t>
-      </w:r>
-      <w:proofErr w:type="gramEnd"/>
-      <w:r>
-        <w:rPr>
-          <w:rFonts w:ascii="Arial" w:hAnsi="Arial" w:cs="Arial"/>
-        </w:rPr>
-        <w:t xml:space="preserve"> devo fare l’OR dei mintermini.</w:t>
+      <w:r>
+        <w:rPr>
+          <w:rFonts w:ascii="Arial" w:hAnsi="Arial" w:cs="Arial"/>
+        </w:rPr>
+        <w:t>Alla fine devo fare l’OR dei mintermini.</w:t>
       </w:r>
     </w:p>
     <w:p>
@@ -10174,6 +8990,7 @@
       <w:r>
         <w:rPr>
           <w:rFonts w:ascii="Arial" w:hAnsi="Arial" w:cs="Arial"/>
+          <w:noProof/>
         </w:rPr>
         <w:drawing>
           <wp:inline distT="0" distB="0" distL="0" distR="0" wp14:anchorId="219670EE" wp14:editId="75918D37">
@@ -10375,6 +9192,40 @@
           <w:rFonts w:ascii="Arial" w:hAnsi="Arial" w:cs="Arial"/>
         </w:rPr>
         <w:t>questa funzione corrisponde alla tabella di verità sopra.</w:t>
+      </w:r>
+    </w:p>
+    <w:p>
+      <w:pPr>
+        <w:rPr>
+          <w:rFonts w:ascii="Arial" w:hAnsi="Arial" w:cs="Arial"/>
+        </w:rPr>
+      </w:pPr>
+    </w:p>
+    <w:p>
+      <w:pPr>
+        <w:rPr>
+          <w:rFonts w:ascii="Arial" w:hAnsi="Arial" w:cs="Arial"/>
+        </w:rPr>
+      </w:pPr>
+    </w:p>
+    <w:p>
+      <w:pPr>
+        <w:rPr>
+          <w:rFonts w:ascii="Arial" w:hAnsi="Arial" w:cs="Arial"/>
+        </w:rPr>
+      </w:pPr>
+    </w:p>
+    <w:p>
+      <w:pPr>
+        <w:rPr>
+          <w:rFonts w:ascii="Arial" w:hAnsi="Arial" w:cs="Arial"/>
+        </w:rPr>
+      </w:pPr>
+      <w:r>
+        <w:rPr>
+          <w:rFonts w:ascii="Arial" w:hAnsi="Arial" w:cs="Arial"/>
+        </w:rPr>
+        <w:t>CIAO</w:t>
       </w:r>
     </w:p>
     <w:p>
@@ -12173,6 +11024,7 @@
   <w:style w:type="character" w:default="1" w:styleId="Carpredefinitoparagrafo">
     <w:name w:val="Default Paragraph Font"/>
     <w:uiPriority w:val="1"/>
+    <w:semiHidden/>
     <w:unhideWhenUsed/>
   </w:style>
   <w:style w:type="table" w:default="1" w:styleId="Tabellanormale">

</xml_diff>